<commit_message>
openflow dan POX Controller
</commit_message>
<xml_diff>
--- a/UTS ADJ.docx
+++ b/UTS ADJ.docx
@@ -665,8 +665,6 @@
           <w:szCs w:val="32"/>
         </w:rPr>
       </w:pPr>
-      <w:bookmarkStart w:id="0" w:name="_GoBack"/>
-      <w:bookmarkEnd w:id="0"/>
       <w:r>
         <w:rPr>
           <w:rFonts w:ascii="Arial" w:hAnsi="Arial" w:cs="Arial"/>
@@ -5409,6 +5407,3367 @@
         </w:rPr>
       </w:pPr>
     </w:p>
+    <w:p>
+      <w:pPr>
+        <w:pStyle w:val="ListParagraph"/>
+        <w:ind w:left="1800"/>
+        <w:jc w:val="both"/>
+        <w:rPr>
+          <w:rFonts w:ascii="Arial" w:hAnsi="Arial" w:cs="Arial"/>
+          <w:sz w:val="28"/>
+        </w:rPr>
+      </w:pPr>
+    </w:p>
+    <w:p>
+      <w:pPr>
+        <w:pStyle w:val="ListParagraph"/>
+        <w:ind w:left="1800"/>
+        <w:jc w:val="both"/>
+        <w:rPr>
+          <w:rFonts w:ascii="Arial" w:hAnsi="Arial" w:cs="Arial"/>
+          <w:sz w:val="28"/>
+        </w:rPr>
+      </w:pPr>
+    </w:p>
+    <w:p>
+      <w:pPr>
+        <w:pStyle w:val="ListParagraph"/>
+        <w:ind w:left="1800"/>
+        <w:jc w:val="both"/>
+        <w:rPr>
+          <w:rFonts w:ascii="Arial" w:hAnsi="Arial" w:cs="Arial"/>
+          <w:sz w:val="28"/>
+        </w:rPr>
+      </w:pPr>
+    </w:p>
+    <w:p>
+      <w:pPr>
+        <w:pStyle w:val="ListParagraph"/>
+        <w:ind w:left="1800"/>
+        <w:jc w:val="both"/>
+        <w:rPr>
+          <w:rFonts w:ascii="Arial" w:hAnsi="Arial" w:cs="Arial"/>
+          <w:sz w:val="28"/>
+        </w:rPr>
+      </w:pPr>
+    </w:p>
+    <w:p>
+      <w:pPr>
+        <w:pStyle w:val="ListParagraph"/>
+        <w:ind w:left="1800"/>
+        <w:jc w:val="both"/>
+        <w:rPr>
+          <w:rFonts w:ascii="Arial" w:hAnsi="Arial" w:cs="Arial"/>
+          <w:sz w:val="28"/>
+        </w:rPr>
+      </w:pPr>
+    </w:p>
+    <w:p>
+      <w:pPr>
+        <w:pStyle w:val="ListParagraph"/>
+        <w:numPr>
+          <w:ilvl w:val="0"/>
+          <w:numId w:val="1"/>
+        </w:numPr>
+        <w:jc w:val="center"/>
+        <w:rPr>
+          <w:rFonts w:ascii="Arial" w:hAnsi="Arial" w:cs="Arial"/>
+          <w:b/>
+          <w:sz w:val="36"/>
+        </w:rPr>
+      </w:pPr>
+      <w:r>
+        <w:rPr>
+          <w:rFonts w:ascii="Arial" w:hAnsi="Arial" w:cs="Arial"/>
+          <w:b/>
+          <w:sz w:val="36"/>
+        </w:rPr>
+        <w:lastRenderedPageBreak/>
+        <w:t>OpenFlow</w:t>
+      </w:r>
+    </w:p>
+    <w:p>
+      <w:pPr>
+        <w:ind w:firstLine="720"/>
+        <w:jc w:val="both"/>
+        <w:rPr>
+          <w:rFonts w:ascii="Arial" w:hAnsi="Arial" w:cs="Arial"/>
+          <w:sz w:val="28"/>
+        </w:rPr>
+      </w:pPr>
+      <w:hyperlink r:id="rId24" w:tgtFrame="_blank" w:tooltip="OpenFlow" w:history="1">
+        <w:r>
+          <w:rPr>
+            <w:rStyle w:val="Hyperlink"/>
+            <w:rFonts w:ascii="Arial" w:hAnsi="Arial" w:cs="Arial"/>
+            <w:sz w:val="28"/>
+          </w:rPr>
+          <w:t>OpenFlow</w:t>
+        </w:r>
+      </w:hyperlink>
+      <w:r>
+        <w:rPr>
+          <w:rFonts w:ascii="Arial" w:hAnsi="Arial" w:cs="Arial"/>
+          <w:sz w:val="28"/>
+        </w:rPr>
+        <w:t> </w:t>
+      </w:r>
+      <w:proofErr w:type="spellStart"/>
+      <w:r>
+        <w:rPr>
+          <w:rFonts w:ascii="Arial" w:hAnsi="Arial" w:cs="Arial"/>
+          <w:sz w:val="28"/>
+        </w:rPr>
+        <w:t>adalah</w:t>
+      </w:r>
+      <w:proofErr w:type="spellEnd"/>
+      <w:r>
+        <w:rPr>
+          <w:rFonts w:ascii="Arial" w:hAnsi="Arial" w:cs="Arial"/>
+          <w:sz w:val="28"/>
+        </w:rPr>
+        <w:t xml:space="preserve"> </w:t>
+      </w:r>
+      <w:proofErr w:type="spellStart"/>
+      <w:r>
+        <w:rPr>
+          <w:rFonts w:ascii="Arial" w:hAnsi="Arial" w:cs="Arial"/>
+          <w:sz w:val="28"/>
+        </w:rPr>
+        <w:t>sebuah</w:t>
+      </w:r>
+      <w:proofErr w:type="spellEnd"/>
+      <w:r>
+        <w:rPr>
+          <w:rFonts w:ascii="Arial" w:hAnsi="Arial" w:cs="Arial"/>
+          <w:sz w:val="28"/>
+        </w:rPr>
+        <w:t xml:space="preserve"> </w:t>
+      </w:r>
+      <w:proofErr w:type="spellStart"/>
+      <w:r>
+        <w:rPr>
+          <w:rFonts w:ascii="Arial" w:hAnsi="Arial" w:cs="Arial"/>
+          <w:sz w:val="28"/>
+        </w:rPr>
+        <w:t>protokol</w:t>
+      </w:r>
+      <w:proofErr w:type="spellEnd"/>
+      <w:r>
+        <w:rPr>
+          <w:rFonts w:ascii="Arial" w:hAnsi="Arial" w:cs="Arial"/>
+          <w:sz w:val="28"/>
+        </w:rPr>
+        <w:t xml:space="preserve"> yang </w:t>
+      </w:r>
+      <w:proofErr w:type="spellStart"/>
+      <w:r>
+        <w:rPr>
+          <w:rFonts w:ascii="Arial" w:hAnsi="Arial" w:cs="Arial"/>
+          <w:sz w:val="28"/>
+        </w:rPr>
+        <w:t>memungkinkan</w:t>
+      </w:r>
+      <w:proofErr w:type="spellEnd"/>
+      <w:r>
+        <w:rPr>
+          <w:rFonts w:ascii="Arial" w:hAnsi="Arial" w:cs="Arial"/>
+          <w:sz w:val="28"/>
+        </w:rPr>
+        <w:t xml:space="preserve"> </w:t>
+      </w:r>
+      <w:proofErr w:type="spellStart"/>
+      <w:r>
+        <w:rPr>
+          <w:rFonts w:ascii="Arial" w:hAnsi="Arial" w:cs="Arial"/>
+          <w:sz w:val="28"/>
+        </w:rPr>
+        <w:t>pengaturan</w:t>
+      </w:r>
+      <w:proofErr w:type="spellEnd"/>
+      <w:r>
+        <w:rPr>
+          <w:rFonts w:ascii="Arial" w:hAnsi="Arial" w:cs="Arial"/>
+          <w:sz w:val="28"/>
+        </w:rPr>
+        <w:t xml:space="preserve"> </w:t>
+      </w:r>
+      <w:proofErr w:type="spellStart"/>
+      <w:r>
+        <w:rPr>
+          <w:rFonts w:ascii="Arial" w:hAnsi="Arial" w:cs="Arial"/>
+          <w:sz w:val="28"/>
+        </w:rPr>
+        <w:t>penjaluran</w:t>
+      </w:r>
+      <w:proofErr w:type="spellEnd"/>
+      <w:r>
+        <w:rPr>
+          <w:rFonts w:ascii="Arial" w:hAnsi="Arial" w:cs="Arial"/>
+          <w:sz w:val="28"/>
+        </w:rPr>
+        <w:t xml:space="preserve"> </w:t>
+      </w:r>
+      <w:proofErr w:type="spellStart"/>
+      <w:r>
+        <w:rPr>
+          <w:rFonts w:ascii="Arial" w:hAnsi="Arial" w:cs="Arial"/>
+          <w:sz w:val="28"/>
+        </w:rPr>
+        <w:t>dan</w:t>
+      </w:r>
+      <w:proofErr w:type="spellEnd"/>
+      <w:r>
+        <w:rPr>
+          <w:rFonts w:ascii="Arial" w:hAnsi="Arial" w:cs="Arial"/>
+          <w:sz w:val="28"/>
+        </w:rPr>
+        <w:t xml:space="preserve"> </w:t>
+      </w:r>
+      <w:proofErr w:type="spellStart"/>
+      <w:r>
+        <w:rPr>
+          <w:rFonts w:ascii="Arial" w:hAnsi="Arial" w:cs="Arial"/>
+          <w:sz w:val="28"/>
+        </w:rPr>
+        <w:t>pengiriman</w:t>
+      </w:r>
+      <w:proofErr w:type="spellEnd"/>
+      <w:r>
+        <w:rPr>
+          <w:rFonts w:ascii="Arial" w:hAnsi="Arial" w:cs="Arial"/>
+          <w:sz w:val="28"/>
+        </w:rPr>
+        <w:t xml:space="preserve"> packet </w:t>
+      </w:r>
+      <w:proofErr w:type="spellStart"/>
+      <w:r>
+        <w:rPr>
+          <w:rFonts w:ascii="Arial" w:hAnsi="Arial" w:cs="Arial"/>
+          <w:sz w:val="28"/>
+        </w:rPr>
+        <w:t>ketika</w:t>
+      </w:r>
+      <w:proofErr w:type="spellEnd"/>
+      <w:r>
+        <w:rPr>
+          <w:rFonts w:ascii="Arial" w:hAnsi="Arial" w:cs="Arial"/>
+          <w:sz w:val="28"/>
+        </w:rPr>
+        <w:t xml:space="preserve"> </w:t>
+      </w:r>
+      <w:proofErr w:type="spellStart"/>
+      <w:r>
+        <w:rPr>
+          <w:rFonts w:ascii="Arial" w:hAnsi="Arial" w:cs="Arial"/>
+          <w:sz w:val="28"/>
+        </w:rPr>
+        <w:t>melalui</w:t>
+      </w:r>
+      <w:proofErr w:type="spellEnd"/>
+      <w:r>
+        <w:rPr>
+          <w:rFonts w:ascii="Arial" w:hAnsi="Arial" w:cs="Arial"/>
+          <w:sz w:val="28"/>
+        </w:rPr>
+        <w:t xml:space="preserve"> </w:t>
+      </w:r>
+      <w:proofErr w:type="spellStart"/>
+      <w:r>
+        <w:rPr>
+          <w:rFonts w:ascii="Arial" w:hAnsi="Arial" w:cs="Arial"/>
+          <w:sz w:val="28"/>
+        </w:rPr>
+        <w:t>sebuah</w:t>
+      </w:r>
+      <w:proofErr w:type="spellEnd"/>
+      <w:r>
+        <w:rPr>
+          <w:rFonts w:ascii="Arial" w:hAnsi="Arial" w:cs="Arial"/>
+          <w:sz w:val="28"/>
+        </w:rPr>
+        <w:t xml:space="preserve"> switch. </w:t>
+      </w:r>
+      <w:proofErr w:type="spellStart"/>
+      <w:r>
+        <w:rPr>
+          <w:rFonts w:ascii="Arial" w:hAnsi="Arial" w:cs="Arial"/>
+          <w:sz w:val="28"/>
+        </w:rPr>
+        <w:t>Dalam</w:t>
+      </w:r>
+      <w:proofErr w:type="spellEnd"/>
+      <w:r>
+        <w:rPr>
+          <w:rFonts w:ascii="Arial" w:hAnsi="Arial" w:cs="Arial"/>
+          <w:sz w:val="28"/>
+        </w:rPr>
+        <w:t xml:space="preserve"> </w:t>
+      </w:r>
+      <w:proofErr w:type="spellStart"/>
+      <w:r>
+        <w:rPr>
+          <w:rFonts w:ascii="Arial" w:hAnsi="Arial" w:cs="Arial"/>
+          <w:sz w:val="28"/>
+        </w:rPr>
+        <w:t>sebuah</w:t>
+      </w:r>
+      <w:proofErr w:type="spellEnd"/>
+      <w:r>
+        <w:rPr>
+          <w:rFonts w:ascii="Arial" w:hAnsi="Arial" w:cs="Arial"/>
+          <w:sz w:val="28"/>
+        </w:rPr>
+        <w:t xml:space="preserve"> </w:t>
+      </w:r>
+      <w:proofErr w:type="spellStart"/>
+      <w:r>
+        <w:rPr>
+          <w:rFonts w:ascii="Arial" w:hAnsi="Arial" w:cs="Arial"/>
+          <w:sz w:val="28"/>
+        </w:rPr>
+        <w:t>jaringan</w:t>
+      </w:r>
+      <w:proofErr w:type="spellEnd"/>
+      <w:r>
+        <w:rPr>
+          <w:rFonts w:ascii="Arial" w:hAnsi="Arial" w:cs="Arial"/>
+          <w:sz w:val="28"/>
+        </w:rPr>
+        <w:t xml:space="preserve"> </w:t>
+      </w:r>
+      <w:proofErr w:type="spellStart"/>
+      <w:r>
+        <w:rPr>
+          <w:rFonts w:ascii="Arial" w:hAnsi="Arial" w:cs="Arial"/>
+          <w:sz w:val="28"/>
+        </w:rPr>
+        <w:t>konvensional</w:t>
+      </w:r>
+      <w:proofErr w:type="spellEnd"/>
+      <w:r>
+        <w:rPr>
+          <w:rFonts w:ascii="Arial" w:hAnsi="Arial" w:cs="Arial"/>
+          <w:sz w:val="28"/>
+        </w:rPr>
+        <w:t xml:space="preserve">, </w:t>
+      </w:r>
+      <w:proofErr w:type="spellStart"/>
+      <w:r>
+        <w:rPr>
+          <w:rFonts w:ascii="Arial" w:hAnsi="Arial" w:cs="Arial"/>
+          <w:sz w:val="28"/>
+        </w:rPr>
+        <w:t>setiap</w:t>
+      </w:r>
+      <w:proofErr w:type="spellEnd"/>
+      <w:r>
+        <w:rPr>
+          <w:rFonts w:ascii="Arial" w:hAnsi="Arial" w:cs="Arial"/>
+          <w:sz w:val="28"/>
+        </w:rPr>
+        <w:t xml:space="preserve"> switch </w:t>
+      </w:r>
+      <w:proofErr w:type="spellStart"/>
+      <w:r>
+        <w:rPr>
+          <w:rFonts w:ascii="Arial" w:hAnsi="Arial" w:cs="Arial"/>
+          <w:sz w:val="28"/>
+        </w:rPr>
+        <w:t>hanya</w:t>
+      </w:r>
+      <w:proofErr w:type="spellEnd"/>
+      <w:r>
+        <w:rPr>
+          <w:rFonts w:ascii="Arial" w:hAnsi="Arial" w:cs="Arial"/>
+          <w:sz w:val="28"/>
+        </w:rPr>
+        <w:t xml:space="preserve"> </w:t>
+      </w:r>
+      <w:proofErr w:type="spellStart"/>
+      <w:r>
+        <w:rPr>
+          <w:rFonts w:ascii="Arial" w:hAnsi="Arial" w:cs="Arial"/>
+          <w:sz w:val="28"/>
+        </w:rPr>
+        <w:t>berfungsi</w:t>
+      </w:r>
+      <w:proofErr w:type="spellEnd"/>
+      <w:r>
+        <w:rPr>
+          <w:rFonts w:ascii="Arial" w:hAnsi="Arial" w:cs="Arial"/>
+          <w:sz w:val="28"/>
+        </w:rPr>
+        <w:t xml:space="preserve"> </w:t>
+      </w:r>
+      <w:proofErr w:type="spellStart"/>
+      <w:r>
+        <w:rPr>
+          <w:rFonts w:ascii="Arial" w:hAnsi="Arial" w:cs="Arial"/>
+          <w:sz w:val="28"/>
+        </w:rPr>
+        <w:t>meneruskan</w:t>
+      </w:r>
+      <w:proofErr w:type="spellEnd"/>
+      <w:r>
+        <w:rPr>
+          <w:rFonts w:ascii="Arial" w:hAnsi="Arial" w:cs="Arial"/>
+          <w:sz w:val="28"/>
+        </w:rPr>
+        <w:t xml:space="preserve"> packet yang </w:t>
+      </w:r>
+      <w:proofErr w:type="spellStart"/>
+      <w:r>
+        <w:rPr>
+          <w:rFonts w:ascii="Arial" w:hAnsi="Arial" w:cs="Arial"/>
+          <w:sz w:val="28"/>
+        </w:rPr>
+        <w:t>lewat</w:t>
+      </w:r>
+      <w:proofErr w:type="spellEnd"/>
+      <w:r>
+        <w:rPr>
+          <w:rFonts w:ascii="Arial" w:hAnsi="Arial" w:cs="Arial"/>
+          <w:sz w:val="28"/>
+        </w:rPr>
+        <w:t xml:space="preserve"> </w:t>
+      </w:r>
+      <w:proofErr w:type="spellStart"/>
+      <w:r>
+        <w:rPr>
+          <w:rFonts w:ascii="Arial" w:hAnsi="Arial" w:cs="Arial"/>
+          <w:sz w:val="28"/>
+        </w:rPr>
+        <w:t>ke</w:t>
+      </w:r>
+      <w:proofErr w:type="spellEnd"/>
+      <w:r>
+        <w:rPr>
+          <w:rFonts w:ascii="Arial" w:hAnsi="Arial" w:cs="Arial"/>
+          <w:sz w:val="28"/>
+        </w:rPr>
+        <w:t xml:space="preserve"> port yang </w:t>
+      </w:r>
+      <w:proofErr w:type="spellStart"/>
+      <w:r>
+        <w:rPr>
+          <w:rFonts w:ascii="Arial" w:hAnsi="Arial" w:cs="Arial"/>
+          <w:sz w:val="28"/>
+        </w:rPr>
+        <w:t>sesuai</w:t>
+      </w:r>
+      <w:proofErr w:type="spellEnd"/>
+      <w:r>
+        <w:rPr>
+          <w:rFonts w:ascii="Arial" w:hAnsi="Arial" w:cs="Arial"/>
+          <w:sz w:val="28"/>
+        </w:rPr>
+        <w:t xml:space="preserve"> </w:t>
+      </w:r>
+      <w:proofErr w:type="spellStart"/>
+      <w:r>
+        <w:rPr>
+          <w:rFonts w:ascii="Arial" w:hAnsi="Arial" w:cs="Arial"/>
+          <w:sz w:val="28"/>
+        </w:rPr>
+        <w:t>tanpa</w:t>
+      </w:r>
+      <w:proofErr w:type="spellEnd"/>
+      <w:r>
+        <w:rPr>
+          <w:rFonts w:ascii="Arial" w:hAnsi="Arial" w:cs="Arial"/>
+          <w:sz w:val="28"/>
+        </w:rPr>
+        <w:t xml:space="preserve"> </w:t>
+      </w:r>
+      <w:proofErr w:type="spellStart"/>
+      <w:r>
+        <w:rPr>
+          <w:rFonts w:ascii="Arial" w:hAnsi="Arial" w:cs="Arial"/>
+          <w:sz w:val="28"/>
+        </w:rPr>
+        <w:t>dapat</w:t>
+      </w:r>
+      <w:proofErr w:type="spellEnd"/>
+      <w:r>
+        <w:rPr>
+          <w:rFonts w:ascii="Arial" w:hAnsi="Arial" w:cs="Arial"/>
+          <w:sz w:val="28"/>
+        </w:rPr>
+        <w:t xml:space="preserve"> </w:t>
+      </w:r>
+      <w:proofErr w:type="spellStart"/>
+      <w:r>
+        <w:rPr>
+          <w:rFonts w:ascii="Arial" w:hAnsi="Arial" w:cs="Arial"/>
+          <w:sz w:val="28"/>
+        </w:rPr>
+        <w:t>membedakan</w:t>
+      </w:r>
+      <w:proofErr w:type="spellEnd"/>
+      <w:r>
+        <w:rPr>
+          <w:rFonts w:ascii="Arial" w:hAnsi="Arial" w:cs="Arial"/>
+          <w:sz w:val="28"/>
+        </w:rPr>
+        <w:t xml:space="preserve"> type </w:t>
+      </w:r>
+      <w:proofErr w:type="spellStart"/>
+      <w:r>
+        <w:rPr>
+          <w:rFonts w:ascii="Arial" w:hAnsi="Arial" w:cs="Arial"/>
+          <w:sz w:val="28"/>
+        </w:rPr>
+        <w:t>protokol</w:t>
+      </w:r>
+      <w:proofErr w:type="spellEnd"/>
+      <w:r>
+        <w:rPr>
+          <w:rFonts w:ascii="Arial" w:hAnsi="Arial" w:cs="Arial"/>
+          <w:sz w:val="28"/>
+        </w:rPr>
+        <w:t xml:space="preserve"> data yang </w:t>
+      </w:r>
+      <w:proofErr w:type="spellStart"/>
+      <w:r>
+        <w:rPr>
+          <w:rFonts w:ascii="Arial" w:hAnsi="Arial" w:cs="Arial"/>
+          <w:sz w:val="28"/>
+        </w:rPr>
+        <w:t>dikirimkan</w:t>
+      </w:r>
+      <w:proofErr w:type="spellEnd"/>
+      <w:r>
+        <w:rPr>
+          <w:rFonts w:ascii="Arial" w:hAnsi="Arial" w:cs="Arial"/>
+          <w:sz w:val="28"/>
+        </w:rPr>
+        <w:t xml:space="preserve"> </w:t>
+      </w:r>
+      <w:proofErr w:type="spellStart"/>
+      <w:r>
+        <w:rPr>
+          <w:rFonts w:ascii="Arial" w:hAnsi="Arial" w:cs="Arial"/>
+          <w:sz w:val="28"/>
+        </w:rPr>
+        <w:t>misalnya</w:t>
+      </w:r>
+      <w:proofErr w:type="spellEnd"/>
+      <w:r>
+        <w:rPr>
+          <w:rFonts w:ascii="Arial" w:hAnsi="Arial" w:cs="Arial"/>
+          <w:sz w:val="28"/>
+        </w:rPr>
+        <w:t> </w:t>
+      </w:r>
+      <w:hyperlink r:id="rId25" w:tgtFrame="_blank" w:tooltip="Elastic and Inelastic Traffic" w:history="1">
+        <w:r>
+          <w:rPr>
+            <w:rStyle w:val="Hyperlink"/>
+            <w:rFonts w:ascii="Arial" w:hAnsi="Arial" w:cs="Arial"/>
+            <w:sz w:val="28"/>
+          </w:rPr>
+          <w:t xml:space="preserve">elastic </w:t>
+        </w:r>
+        <w:proofErr w:type="spellStart"/>
+        <w:r>
+          <w:rPr>
+            <w:rStyle w:val="Hyperlink"/>
+            <w:rFonts w:ascii="Arial" w:hAnsi="Arial" w:cs="Arial"/>
+            <w:sz w:val="28"/>
+          </w:rPr>
+          <w:t>atau</w:t>
+        </w:r>
+        <w:proofErr w:type="spellEnd"/>
+        <w:r>
+          <w:rPr>
+            <w:rStyle w:val="Hyperlink"/>
+            <w:rFonts w:ascii="Arial" w:hAnsi="Arial" w:cs="Arial"/>
+            <w:sz w:val="28"/>
+          </w:rPr>
+          <w:t xml:space="preserve"> inelastic traffic</w:t>
+        </w:r>
+      </w:hyperlink>
+      <w:r>
+        <w:rPr>
+          <w:rFonts w:ascii="Arial" w:hAnsi="Arial" w:cs="Arial"/>
+          <w:sz w:val="28"/>
+        </w:rPr>
+        <w:t xml:space="preserve">. </w:t>
+      </w:r>
+    </w:p>
+    <w:p>
+      <w:pPr>
+        <w:ind w:firstLine="720"/>
+        <w:jc w:val="both"/>
+        <w:rPr>
+          <w:rFonts w:ascii="Arial" w:hAnsi="Arial" w:cs="Arial"/>
+          <w:sz w:val="28"/>
+        </w:rPr>
+      </w:pPr>
+    </w:p>
+    <w:p>
+      <w:pPr>
+        <w:ind w:firstLine="720"/>
+        <w:jc w:val="both"/>
+        <w:rPr>
+          <w:rFonts w:ascii="Arial" w:hAnsi="Arial" w:cs="Arial"/>
+          <w:sz w:val="28"/>
+        </w:rPr>
+      </w:pPr>
+    </w:p>
+    <w:p>
+      <w:pPr>
+        <w:pStyle w:val="ListParagraph"/>
+        <w:numPr>
+          <w:ilvl w:val="0"/>
+          <w:numId w:val="3"/>
+        </w:numPr>
+        <w:spacing w:after="160" w:line="256" w:lineRule="auto"/>
+        <w:ind w:hanging="720"/>
+        <w:rPr>
+          <w:rFonts w:ascii="Arial" w:hAnsi="Arial" w:cs="Arial"/>
+          <w:sz w:val="28"/>
+        </w:rPr>
+      </w:pPr>
+      <w:proofErr w:type="spellStart"/>
+      <w:r>
+        <w:rPr>
+          <w:rFonts w:ascii="Arial" w:hAnsi="Arial" w:cs="Arial"/>
+          <w:sz w:val="28"/>
+        </w:rPr>
+        <w:t>Membuat</w:t>
+      </w:r>
+      <w:proofErr w:type="spellEnd"/>
+      <w:r>
+        <w:rPr>
+          <w:rFonts w:ascii="Arial" w:hAnsi="Arial" w:cs="Arial"/>
+          <w:sz w:val="28"/>
+        </w:rPr>
+        <w:t xml:space="preserve"> </w:t>
+      </w:r>
+      <w:proofErr w:type="spellStart"/>
+      <w:r>
+        <w:rPr>
+          <w:rFonts w:ascii="Arial" w:hAnsi="Arial" w:cs="Arial"/>
+          <w:sz w:val="28"/>
+        </w:rPr>
+        <w:t>topologi</w:t>
+      </w:r>
+      <w:proofErr w:type="spellEnd"/>
+      <w:r>
+        <w:rPr>
+          <w:rFonts w:ascii="Arial" w:hAnsi="Arial" w:cs="Arial"/>
+          <w:sz w:val="28"/>
+        </w:rPr>
+        <w:t xml:space="preserve"> 3 host 1 switch</w:t>
+      </w:r>
+    </w:p>
+    <w:p>
+      <w:pPr>
+        <w:spacing w:after="160" w:line="256" w:lineRule="auto"/>
+        <w:rPr>
+          <w:rFonts w:ascii="Arial" w:hAnsi="Arial" w:cs="Arial"/>
+          <w:sz w:val="28"/>
+        </w:rPr>
+      </w:pPr>
+    </w:p>
+    <w:p>
+      <w:pPr>
+        <w:spacing w:after="160" w:line="256" w:lineRule="auto"/>
+        <w:rPr>
+          <w:rFonts w:ascii="Arial" w:hAnsi="Arial" w:cs="Arial"/>
+          <w:sz w:val="28"/>
+        </w:rPr>
+      </w:pPr>
+      <w:r>
+        <w:rPr>
+          <w:rFonts w:ascii="Arial" w:hAnsi="Arial" w:cs="Arial"/>
+          <w:noProof/>
+        </w:rPr>
+        <w:drawing>
+          <wp:inline distT="0" distB="0" distL="0" distR="0" wp14:anchorId="730036F9" wp14:editId="6A49EB83">
+            <wp:extent cx="2715208" cy="2982060"/>
+            <wp:effectExtent l="0" t="0" r="9525" b="8890"/>
+            <wp:docPr id="22" name="Picture 22"/>
+            <wp:cNvGraphicFramePr>
+              <a:graphicFrameLocks xmlns:a="http://schemas.openxmlformats.org/drawingml/2006/main" noChangeAspect="1"/>
+            </wp:cNvGraphicFramePr>
+            <a:graphic xmlns:a="http://schemas.openxmlformats.org/drawingml/2006/main">
+              <a:graphicData uri="http://schemas.openxmlformats.org/drawingml/2006/picture">
+                <pic:pic xmlns:pic="http://schemas.openxmlformats.org/drawingml/2006/picture">
+                  <pic:nvPicPr>
+                    <pic:cNvPr id="1" name=""/>
+                    <pic:cNvPicPr/>
+                  </pic:nvPicPr>
+                  <pic:blipFill>
+                    <a:blip r:embed="rId26"/>
+                    <a:stretch>
+                      <a:fillRect/>
+                    </a:stretch>
+                  </pic:blipFill>
+                  <pic:spPr>
+                    <a:xfrm>
+                      <a:off x="0" y="0"/>
+                      <a:ext cx="2732120" cy="3000634"/>
+                    </a:xfrm>
+                    <a:prstGeom prst="rect">
+                      <a:avLst/>
+                    </a:prstGeom>
+                  </pic:spPr>
+                </pic:pic>
+              </a:graphicData>
+            </a:graphic>
+          </wp:inline>
+        </w:drawing>
+      </w:r>
+      <w:r>
+        <w:rPr>
+          <w:rFonts w:ascii="Arial" w:hAnsi="Arial" w:cs="Arial"/>
+          <w:noProof/>
+        </w:rPr>
+        <w:drawing>
+          <wp:inline distT="0" distB="0" distL="0" distR="0" wp14:anchorId="30DCE093" wp14:editId="24A03508">
+            <wp:extent cx="2951882" cy="3194612"/>
+            <wp:effectExtent l="0" t="0" r="1270" b="6350"/>
+            <wp:docPr id="23" name="Picture 23"/>
+            <wp:cNvGraphicFramePr>
+              <a:graphicFrameLocks xmlns:a="http://schemas.openxmlformats.org/drawingml/2006/main" noChangeAspect="1"/>
+            </wp:cNvGraphicFramePr>
+            <a:graphic xmlns:a="http://schemas.openxmlformats.org/drawingml/2006/main">
+              <a:graphicData uri="http://schemas.openxmlformats.org/drawingml/2006/picture">
+                <pic:pic xmlns:pic="http://schemas.openxmlformats.org/drawingml/2006/picture">
+                  <pic:nvPicPr>
+                    <pic:cNvPr id="1" name=""/>
+                    <pic:cNvPicPr/>
+                  </pic:nvPicPr>
+                  <pic:blipFill>
+                    <a:blip r:embed="rId27"/>
+                    <a:stretch>
+                      <a:fillRect/>
+                    </a:stretch>
+                  </pic:blipFill>
+                  <pic:spPr>
+                    <a:xfrm>
+                      <a:off x="0" y="0"/>
+                      <a:ext cx="2961671" cy="3205206"/>
+                    </a:xfrm>
+                    <a:prstGeom prst="rect">
+                      <a:avLst/>
+                    </a:prstGeom>
+                  </pic:spPr>
+                </pic:pic>
+              </a:graphicData>
+            </a:graphic>
+          </wp:inline>
+        </w:drawing>
+      </w:r>
+    </w:p>
+    <w:p>
+      <w:pPr>
+        <w:spacing w:after="160" w:line="256" w:lineRule="auto"/>
+        <w:rPr>
+          <w:rFonts w:ascii="Arial" w:hAnsi="Arial" w:cs="Arial"/>
+          <w:sz w:val="28"/>
+        </w:rPr>
+      </w:pPr>
+    </w:p>
+    <w:p>
+      <w:pPr>
+        <w:spacing w:after="160" w:line="256" w:lineRule="auto"/>
+        <w:rPr>
+          <w:rFonts w:ascii="Arial" w:hAnsi="Arial" w:cs="Arial"/>
+          <w:sz w:val="28"/>
+        </w:rPr>
+      </w:pPr>
+    </w:p>
+    <w:p>
+      <w:pPr>
+        <w:spacing w:after="160" w:line="256" w:lineRule="auto"/>
+        <w:rPr>
+          <w:rFonts w:ascii="Arial" w:hAnsi="Arial" w:cs="Arial"/>
+          <w:sz w:val="28"/>
+        </w:rPr>
+      </w:pPr>
+    </w:p>
+    <w:p>
+      <w:pPr>
+        <w:spacing w:after="160" w:line="256" w:lineRule="auto"/>
+        <w:rPr>
+          <w:rFonts w:ascii="Arial" w:hAnsi="Arial" w:cs="Arial"/>
+          <w:sz w:val="28"/>
+        </w:rPr>
+      </w:pPr>
+    </w:p>
+    <w:p>
+      <w:pPr>
+        <w:spacing w:after="160" w:line="256" w:lineRule="auto"/>
+        <w:rPr>
+          <w:rFonts w:ascii="Arial" w:hAnsi="Arial" w:cs="Arial"/>
+          <w:sz w:val="28"/>
+        </w:rPr>
+      </w:pPr>
+    </w:p>
+    <w:p>
+      <w:pPr>
+        <w:spacing w:after="160" w:line="256" w:lineRule="auto"/>
+        <w:rPr>
+          <w:rFonts w:ascii="Arial" w:hAnsi="Arial" w:cs="Arial"/>
+          <w:sz w:val="28"/>
+        </w:rPr>
+      </w:pPr>
+    </w:p>
+    <w:p>
+      <w:pPr>
+        <w:spacing w:after="160" w:line="256" w:lineRule="auto"/>
+        <w:rPr>
+          <w:rFonts w:ascii="Arial" w:hAnsi="Arial" w:cs="Arial"/>
+          <w:sz w:val="28"/>
+        </w:rPr>
+      </w:pPr>
+    </w:p>
+    <w:p>
+      <w:pPr>
+        <w:pStyle w:val="ListParagraph"/>
+        <w:numPr>
+          <w:ilvl w:val="0"/>
+          <w:numId w:val="3"/>
+        </w:numPr>
+        <w:spacing w:after="160" w:line="256" w:lineRule="auto"/>
+        <w:rPr>
+          <w:rFonts w:ascii="Arial" w:hAnsi="Arial" w:cs="Arial"/>
+          <w:sz w:val="28"/>
+        </w:rPr>
+      </w:pPr>
+      <w:proofErr w:type="spellStart"/>
+      <w:r>
+        <w:rPr>
+          <w:rFonts w:ascii="Arial" w:hAnsi="Arial" w:cs="Arial"/>
+          <w:sz w:val="28"/>
+        </w:rPr>
+        <w:t>Menambahkan</w:t>
+      </w:r>
+      <w:proofErr w:type="spellEnd"/>
+      <w:r>
+        <w:rPr>
+          <w:rFonts w:ascii="Arial" w:hAnsi="Arial" w:cs="Arial"/>
+          <w:sz w:val="28"/>
+        </w:rPr>
+        <w:t xml:space="preserve"> flow </w:t>
+      </w:r>
+      <w:proofErr w:type="spellStart"/>
+      <w:r>
+        <w:rPr>
+          <w:rFonts w:ascii="Arial" w:hAnsi="Arial" w:cs="Arial"/>
+          <w:sz w:val="28"/>
+        </w:rPr>
+        <w:t>ke</w:t>
+      </w:r>
+      <w:proofErr w:type="spellEnd"/>
+      <w:r>
+        <w:rPr>
+          <w:rFonts w:ascii="Arial" w:hAnsi="Arial" w:cs="Arial"/>
+          <w:sz w:val="28"/>
+        </w:rPr>
+        <w:t xml:space="preserve"> </w:t>
+      </w:r>
+      <w:proofErr w:type="spellStart"/>
+      <w:r>
+        <w:rPr>
+          <w:rFonts w:ascii="Arial" w:hAnsi="Arial" w:cs="Arial"/>
+          <w:sz w:val="28"/>
+        </w:rPr>
+        <w:t>topologi</w:t>
+      </w:r>
+      <w:proofErr w:type="spellEnd"/>
+    </w:p>
+    <w:p>
+      <w:pPr>
+        <w:spacing w:after="160" w:line="256" w:lineRule="auto"/>
+        <w:rPr>
+          <w:rFonts w:ascii="Arial" w:hAnsi="Arial" w:cs="Arial"/>
+          <w:sz w:val="28"/>
+        </w:rPr>
+      </w:pPr>
+      <w:r>
+        <w:rPr>
+          <w:rFonts w:ascii="Arial" w:hAnsi="Arial" w:cs="Arial"/>
+          <w:noProof/>
+        </w:rPr>
+        <w:drawing>
+          <wp:inline distT="0" distB="0" distL="0" distR="0" wp14:anchorId="311F2E47" wp14:editId="143F2061">
+            <wp:extent cx="5553075" cy="4295775"/>
+            <wp:effectExtent l="0" t="0" r="9525" b="9525"/>
+            <wp:docPr id="24" name="Picture 24"/>
+            <wp:cNvGraphicFramePr>
+              <a:graphicFrameLocks xmlns:a="http://schemas.openxmlformats.org/drawingml/2006/main" noChangeAspect="1"/>
+            </wp:cNvGraphicFramePr>
+            <a:graphic xmlns:a="http://schemas.openxmlformats.org/drawingml/2006/main">
+              <a:graphicData uri="http://schemas.openxmlformats.org/drawingml/2006/picture">
+                <pic:pic xmlns:pic="http://schemas.openxmlformats.org/drawingml/2006/picture">
+                  <pic:nvPicPr>
+                    <pic:cNvPr id="1" name=""/>
+                    <pic:cNvPicPr/>
+                  </pic:nvPicPr>
+                  <pic:blipFill>
+                    <a:blip r:embed="rId28"/>
+                    <a:stretch>
+                      <a:fillRect/>
+                    </a:stretch>
+                  </pic:blipFill>
+                  <pic:spPr>
+                    <a:xfrm>
+                      <a:off x="0" y="0"/>
+                      <a:ext cx="5553075" cy="4295775"/>
+                    </a:xfrm>
+                    <a:prstGeom prst="rect">
+                      <a:avLst/>
+                    </a:prstGeom>
+                  </pic:spPr>
+                </pic:pic>
+              </a:graphicData>
+            </a:graphic>
+          </wp:inline>
+        </w:drawing>
+      </w:r>
+    </w:p>
+    <w:p>
+      <w:pPr>
+        <w:spacing w:after="160" w:line="256" w:lineRule="auto"/>
+        <w:rPr>
+          <w:rFonts w:ascii="Arial" w:hAnsi="Arial" w:cs="Arial"/>
+          <w:sz w:val="28"/>
+        </w:rPr>
+      </w:pPr>
+      <w:r>
+        <w:rPr>
+          <w:rFonts w:ascii="Arial" w:hAnsi="Arial" w:cs="Arial"/>
+          <w:noProof/>
+        </w:rPr>
+        <w:lastRenderedPageBreak/>
+        <w:drawing>
+          <wp:inline distT="0" distB="0" distL="0" distR="0" wp14:anchorId="54C9E0C2" wp14:editId="5FC0632B">
+            <wp:extent cx="3600450" cy="5257800"/>
+            <wp:effectExtent l="0" t="0" r="0" b="0"/>
+            <wp:docPr id="25" name="Picture 25"/>
+            <wp:cNvGraphicFramePr>
+              <a:graphicFrameLocks xmlns:a="http://schemas.openxmlformats.org/drawingml/2006/main" noChangeAspect="1"/>
+            </wp:cNvGraphicFramePr>
+            <a:graphic xmlns:a="http://schemas.openxmlformats.org/drawingml/2006/main">
+              <a:graphicData uri="http://schemas.openxmlformats.org/drawingml/2006/picture">
+                <pic:pic xmlns:pic="http://schemas.openxmlformats.org/drawingml/2006/picture">
+                  <pic:nvPicPr>
+                    <pic:cNvPr id="1" name=""/>
+                    <pic:cNvPicPr/>
+                  </pic:nvPicPr>
+                  <pic:blipFill>
+                    <a:blip r:embed="rId29"/>
+                    <a:stretch>
+                      <a:fillRect/>
+                    </a:stretch>
+                  </pic:blipFill>
+                  <pic:spPr>
+                    <a:xfrm>
+                      <a:off x="0" y="0"/>
+                      <a:ext cx="3600450" cy="5257800"/>
+                    </a:xfrm>
+                    <a:prstGeom prst="rect">
+                      <a:avLst/>
+                    </a:prstGeom>
+                  </pic:spPr>
+                </pic:pic>
+              </a:graphicData>
+            </a:graphic>
+          </wp:inline>
+        </w:drawing>
+      </w:r>
+    </w:p>
+    <w:p>
+      <w:pPr>
+        <w:spacing w:after="160" w:line="256" w:lineRule="auto"/>
+        <w:rPr>
+          <w:rFonts w:ascii="Arial" w:hAnsi="Arial" w:cs="Arial"/>
+          <w:sz w:val="28"/>
+        </w:rPr>
+      </w:pPr>
+    </w:p>
+    <w:p>
+      <w:pPr>
+        <w:pStyle w:val="ListParagraph"/>
+        <w:numPr>
+          <w:ilvl w:val="0"/>
+          <w:numId w:val="3"/>
+        </w:numPr>
+        <w:spacing w:after="160" w:line="256" w:lineRule="auto"/>
+        <w:rPr>
+          <w:rFonts w:ascii="Arial" w:hAnsi="Arial" w:cs="Arial"/>
+          <w:sz w:val="28"/>
+        </w:rPr>
+      </w:pPr>
+      <w:proofErr w:type="spellStart"/>
+      <w:r>
+        <w:rPr>
+          <w:rFonts w:ascii="Arial" w:hAnsi="Arial" w:cs="Arial"/>
+          <w:sz w:val="28"/>
+        </w:rPr>
+        <w:t>Membuka</w:t>
+      </w:r>
+      <w:proofErr w:type="spellEnd"/>
+      <w:r>
+        <w:rPr>
+          <w:rFonts w:ascii="Arial" w:hAnsi="Arial" w:cs="Arial"/>
+          <w:sz w:val="28"/>
+        </w:rPr>
+        <w:t xml:space="preserve"> Wireshark </w:t>
+      </w:r>
+      <w:proofErr w:type="spellStart"/>
+      <w:r>
+        <w:rPr>
+          <w:rFonts w:ascii="Arial" w:hAnsi="Arial" w:cs="Arial"/>
+          <w:sz w:val="28"/>
+        </w:rPr>
+        <w:t>dengan</w:t>
+      </w:r>
+      <w:proofErr w:type="spellEnd"/>
+      <w:r>
+        <w:rPr>
+          <w:rFonts w:ascii="Arial" w:hAnsi="Arial" w:cs="Arial"/>
+          <w:sz w:val="28"/>
+        </w:rPr>
+        <w:t xml:space="preserve"> </w:t>
+      </w:r>
+      <w:proofErr w:type="spellStart"/>
+      <w:r>
+        <w:rPr>
+          <w:rFonts w:ascii="Arial" w:hAnsi="Arial" w:cs="Arial"/>
+          <w:sz w:val="28"/>
+        </w:rPr>
+        <w:t>perintah</w:t>
+      </w:r>
+      <w:proofErr w:type="spellEnd"/>
+      <w:r>
+        <w:rPr>
+          <w:rFonts w:ascii="Arial" w:hAnsi="Arial" w:cs="Arial"/>
+          <w:sz w:val="28"/>
+        </w:rPr>
+        <w:t xml:space="preserve"> “</w:t>
+      </w:r>
+      <w:proofErr w:type="spellStart"/>
+      <w:r>
+        <w:rPr>
+          <w:rFonts w:ascii="Arial" w:hAnsi="Arial" w:cs="Arial"/>
+          <w:sz w:val="28"/>
+        </w:rPr>
+        <w:t>sudo</w:t>
+      </w:r>
+      <w:proofErr w:type="spellEnd"/>
+      <w:r>
+        <w:rPr>
+          <w:rFonts w:ascii="Arial" w:hAnsi="Arial" w:cs="Arial"/>
+          <w:sz w:val="28"/>
+        </w:rPr>
+        <w:t xml:space="preserve"> </w:t>
+      </w:r>
+      <w:proofErr w:type="spellStart"/>
+      <w:r>
+        <w:rPr>
+          <w:rFonts w:ascii="Arial" w:hAnsi="Arial" w:cs="Arial"/>
+          <w:sz w:val="28"/>
+        </w:rPr>
+        <w:t>wireshark</w:t>
+      </w:r>
+      <w:proofErr w:type="spellEnd"/>
+      <w:r>
+        <w:rPr>
+          <w:rFonts w:ascii="Arial" w:hAnsi="Arial" w:cs="Arial"/>
+          <w:sz w:val="28"/>
+        </w:rPr>
+        <w:t xml:space="preserve"> &amp;”. </w:t>
+      </w:r>
+      <w:proofErr w:type="spellStart"/>
+      <w:r>
+        <w:rPr>
+          <w:rFonts w:ascii="Arial" w:hAnsi="Arial" w:cs="Arial"/>
+          <w:sz w:val="28"/>
+        </w:rPr>
+        <w:t>Kemudian</w:t>
+      </w:r>
+      <w:proofErr w:type="spellEnd"/>
+      <w:r>
+        <w:rPr>
+          <w:rFonts w:ascii="Arial" w:hAnsi="Arial" w:cs="Arial"/>
+          <w:sz w:val="28"/>
+        </w:rPr>
+        <w:t xml:space="preserve"> </w:t>
+      </w:r>
+      <w:proofErr w:type="spellStart"/>
+      <w:r>
+        <w:rPr>
+          <w:rFonts w:ascii="Arial" w:hAnsi="Arial" w:cs="Arial"/>
+          <w:sz w:val="28"/>
+        </w:rPr>
+        <w:t>membuka</w:t>
+      </w:r>
+      <w:proofErr w:type="spellEnd"/>
+      <w:r>
+        <w:rPr>
+          <w:rFonts w:ascii="Arial" w:hAnsi="Arial" w:cs="Arial"/>
+          <w:sz w:val="28"/>
+        </w:rPr>
+        <w:t xml:space="preserve"> capture interface </w:t>
+      </w:r>
+      <w:proofErr w:type="spellStart"/>
+      <w:r>
+        <w:rPr>
+          <w:rFonts w:ascii="Arial" w:hAnsi="Arial" w:cs="Arial"/>
+          <w:sz w:val="28"/>
+        </w:rPr>
+        <w:t>dan</w:t>
+      </w:r>
+      <w:proofErr w:type="spellEnd"/>
+      <w:r>
+        <w:rPr>
+          <w:rFonts w:ascii="Arial" w:hAnsi="Arial" w:cs="Arial"/>
+          <w:sz w:val="28"/>
+        </w:rPr>
+        <w:t xml:space="preserve"> </w:t>
+      </w:r>
+      <w:proofErr w:type="spellStart"/>
+      <w:r>
+        <w:rPr>
+          <w:rFonts w:ascii="Arial" w:hAnsi="Arial" w:cs="Arial"/>
+          <w:sz w:val="28"/>
+        </w:rPr>
+        <w:t>memilih</w:t>
+      </w:r>
+      <w:proofErr w:type="spellEnd"/>
+      <w:r>
+        <w:rPr>
+          <w:rFonts w:ascii="Arial" w:hAnsi="Arial" w:cs="Arial"/>
+          <w:sz w:val="28"/>
+        </w:rPr>
+        <w:t xml:space="preserve"> </w:t>
+      </w:r>
+      <w:proofErr w:type="spellStart"/>
+      <w:r>
+        <w:rPr>
+          <w:rFonts w:ascii="Arial" w:hAnsi="Arial" w:cs="Arial"/>
+          <w:sz w:val="28"/>
+        </w:rPr>
+        <w:t>io</w:t>
+      </w:r>
+      <w:proofErr w:type="spellEnd"/>
+      <w:r>
+        <w:rPr>
+          <w:rFonts w:ascii="Arial" w:hAnsi="Arial" w:cs="Arial"/>
+          <w:sz w:val="28"/>
+        </w:rPr>
+        <w:t xml:space="preserve"> </w:t>
+      </w:r>
+      <w:proofErr w:type="spellStart"/>
+      <w:r>
+        <w:rPr>
+          <w:rFonts w:ascii="Arial" w:hAnsi="Arial" w:cs="Arial"/>
+          <w:sz w:val="28"/>
+        </w:rPr>
+        <w:t>lalu</w:t>
+      </w:r>
+      <w:proofErr w:type="spellEnd"/>
+      <w:r>
+        <w:rPr>
+          <w:rFonts w:ascii="Arial" w:hAnsi="Arial" w:cs="Arial"/>
+          <w:sz w:val="28"/>
+        </w:rPr>
+        <w:t xml:space="preserve"> start</w:t>
+      </w:r>
+    </w:p>
+    <w:p>
+      <w:pPr>
+        <w:pStyle w:val="ListParagraph"/>
+        <w:spacing w:after="160" w:line="256" w:lineRule="auto"/>
+        <w:rPr>
+          <w:rFonts w:ascii="Arial" w:hAnsi="Arial" w:cs="Arial"/>
+          <w:sz w:val="28"/>
+        </w:rPr>
+      </w:pPr>
+    </w:p>
+    <w:p>
+      <w:pPr>
+        <w:pStyle w:val="ListParagraph"/>
+        <w:spacing w:after="160" w:line="256" w:lineRule="auto"/>
+        <w:rPr>
+          <w:rFonts w:ascii="Arial" w:hAnsi="Arial" w:cs="Arial"/>
+          <w:sz w:val="28"/>
+        </w:rPr>
+      </w:pPr>
+    </w:p>
+    <w:p>
+      <w:pPr>
+        <w:pStyle w:val="ListParagraph"/>
+        <w:spacing w:after="160" w:line="256" w:lineRule="auto"/>
+        <w:rPr>
+          <w:rFonts w:ascii="Arial" w:hAnsi="Arial" w:cs="Arial"/>
+          <w:sz w:val="28"/>
+        </w:rPr>
+      </w:pPr>
+    </w:p>
+    <w:p>
+      <w:pPr>
+        <w:pStyle w:val="ListParagraph"/>
+        <w:spacing w:after="160" w:line="256" w:lineRule="auto"/>
+        <w:rPr>
+          <w:rFonts w:ascii="Arial" w:hAnsi="Arial" w:cs="Arial"/>
+          <w:sz w:val="28"/>
+        </w:rPr>
+      </w:pPr>
+    </w:p>
+    <w:p>
+      <w:pPr>
+        <w:pStyle w:val="ListParagraph"/>
+        <w:spacing w:after="160" w:line="256" w:lineRule="auto"/>
+        <w:rPr>
+          <w:rFonts w:ascii="Arial" w:hAnsi="Arial" w:cs="Arial"/>
+          <w:sz w:val="28"/>
+        </w:rPr>
+      </w:pPr>
+    </w:p>
+    <w:p>
+      <w:pPr>
+        <w:pStyle w:val="ListParagraph"/>
+        <w:spacing w:after="160" w:line="256" w:lineRule="auto"/>
+        <w:rPr>
+          <w:rFonts w:ascii="Arial" w:hAnsi="Arial" w:cs="Arial"/>
+          <w:sz w:val="28"/>
+        </w:rPr>
+      </w:pPr>
+    </w:p>
+    <w:p>
+      <w:pPr>
+        <w:pStyle w:val="ListParagraph"/>
+        <w:spacing w:after="160" w:line="256" w:lineRule="auto"/>
+        <w:rPr>
+          <w:rFonts w:ascii="Arial" w:hAnsi="Arial" w:cs="Arial"/>
+          <w:sz w:val="28"/>
+        </w:rPr>
+      </w:pPr>
+    </w:p>
+    <w:p>
+      <w:pPr>
+        <w:pStyle w:val="ListParagraph"/>
+        <w:spacing w:after="160" w:line="256" w:lineRule="auto"/>
+        <w:rPr>
+          <w:rFonts w:ascii="Arial" w:hAnsi="Arial" w:cs="Arial"/>
+          <w:sz w:val="28"/>
+        </w:rPr>
+      </w:pPr>
+    </w:p>
+    <w:p>
+      <w:pPr>
+        <w:pStyle w:val="ListParagraph"/>
+        <w:spacing w:after="160" w:line="256" w:lineRule="auto"/>
+        <w:rPr>
+          <w:rFonts w:ascii="Arial" w:hAnsi="Arial" w:cs="Arial"/>
+          <w:sz w:val="28"/>
+        </w:rPr>
+      </w:pPr>
+    </w:p>
+    <w:p>
+      <w:pPr>
+        <w:pStyle w:val="ListParagraph"/>
+        <w:spacing w:after="160" w:line="256" w:lineRule="auto"/>
+        <w:rPr>
+          <w:rFonts w:ascii="Arial" w:hAnsi="Arial" w:cs="Arial"/>
+          <w:sz w:val="28"/>
+        </w:rPr>
+      </w:pPr>
+    </w:p>
+    <w:p>
+      <w:pPr>
+        <w:pStyle w:val="ListParagraph"/>
+        <w:spacing w:after="160" w:line="256" w:lineRule="auto"/>
+        <w:rPr>
+          <w:rFonts w:ascii="Arial" w:hAnsi="Arial" w:cs="Arial"/>
+          <w:sz w:val="28"/>
+        </w:rPr>
+      </w:pPr>
+    </w:p>
+    <w:p>
+      <w:pPr>
+        <w:pStyle w:val="ListParagraph"/>
+        <w:spacing w:after="160" w:line="256" w:lineRule="auto"/>
+        <w:rPr>
+          <w:rFonts w:ascii="Arial" w:hAnsi="Arial" w:cs="Arial"/>
+          <w:sz w:val="28"/>
+        </w:rPr>
+      </w:pPr>
+    </w:p>
+    <w:p>
+      <w:pPr>
+        <w:pStyle w:val="ListParagraph"/>
+        <w:numPr>
+          <w:ilvl w:val="0"/>
+          <w:numId w:val="3"/>
+        </w:numPr>
+        <w:spacing w:after="160" w:line="256" w:lineRule="auto"/>
+        <w:rPr>
+          <w:rFonts w:ascii="Arial" w:hAnsi="Arial" w:cs="Arial"/>
+          <w:sz w:val="28"/>
+        </w:rPr>
+      </w:pPr>
+      <w:proofErr w:type="spellStart"/>
+      <w:r>
+        <w:rPr>
+          <w:rFonts w:ascii="Arial" w:hAnsi="Arial" w:cs="Arial"/>
+          <w:sz w:val="28"/>
+        </w:rPr>
+        <w:t>Membuat</w:t>
+      </w:r>
+      <w:proofErr w:type="spellEnd"/>
+      <w:r>
+        <w:rPr>
+          <w:rFonts w:ascii="Arial" w:hAnsi="Arial" w:cs="Arial"/>
+          <w:sz w:val="28"/>
+        </w:rPr>
+        <w:t xml:space="preserve"> </w:t>
+      </w:r>
+      <w:proofErr w:type="spellStart"/>
+      <w:r>
+        <w:rPr>
+          <w:rFonts w:ascii="Arial" w:hAnsi="Arial" w:cs="Arial"/>
+          <w:sz w:val="28"/>
+        </w:rPr>
+        <w:t>referensi</w:t>
+      </w:r>
+      <w:proofErr w:type="spellEnd"/>
+      <w:r>
+        <w:rPr>
+          <w:rFonts w:ascii="Arial" w:hAnsi="Arial" w:cs="Arial"/>
+          <w:sz w:val="28"/>
+        </w:rPr>
+        <w:t xml:space="preserve"> OF controller</w:t>
+      </w:r>
+    </w:p>
+    <w:p>
+      <w:pPr>
+        <w:ind w:firstLine="720"/>
+        <w:jc w:val="both"/>
+        <w:rPr>
+          <w:rFonts w:ascii="Arial" w:hAnsi="Arial" w:cs="Arial"/>
+          <w:sz w:val="28"/>
+        </w:rPr>
+      </w:pPr>
+      <w:r>
+        <w:rPr>
+          <w:rFonts w:ascii="Arial" w:hAnsi="Arial" w:cs="Arial"/>
+          <w:noProof/>
+        </w:rPr>
+        <w:drawing>
+          <wp:inline distT="0" distB="0" distL="0" distR="0" wp14:anchorId="72A949A7" wp14:editId="637B6E1F">
+            <wp:extent cx="5305425" cy="3400425"/>
+            <wp:effectExtent l="0" t="0" r="9525" b="9525"/>
+            <wp:docPr id="26" name="Picture 26"/>
+            <wp:cNvGraphicFramePr>
+              <a:graphicFrameLocks xmlns:a="http://schemas.openxmlformats.org/drawingml/2006/main" noChangeAspect="1"/>
+            </wp:cNvGraphicFramePr>
+            <a:graphic xmlns:a="http://schemas.openxmlformats.org/drawingml/2006/main">
+              <a:graphicData uri="http://schemas.openxmlformats.org/drawingml/2006/picture">
+                <pic:pic xmlns:pic="http://schemas.openxmlformats.org/drawingml/2006/picture">
+                  <pic:nvPicPr>
+                    <pic:cNvPr id="1" name=""/>
+                    <pic:cNvPicPr/>
+                  </pic:nvPicPr>
+                  <pic:blipFill>
+                    <a:blip r:embed="rId30"/>
+                    <a:stretch>
+                      <a:fillRect/>
+                    </a:stretch>
+                  </pic:blipFill>
+                  <pic:spPr>
+                    <a:xfrm>
+                      <a:off x="0" y="0"/>
+                      <a:ext cx="5305425" cy="3400425"/>
+                    </a:xfrm>
+                    <a:prstGeom prst="rect">
+                      <a:avLst/>
+                    </a:prstGeom>
+                  </pic:spPr>
+                </pic:pic>
+              </a:graphicData>
+            </a:graphic>
+          </wp:inline>
+        </w:drawing>
+      </w:r>
+    </w:p>
+    <w:p>
+      <w:pPr>
+        <w:ind w:firstLine="720"/>
+        <w:jc w:val="both"/>
+        <w:rPr>
+          <w:rFonts w:ascii="Arial" w:hAnsi="Arial" w:cs="Arial"/>
+          <w:sz w:val="28"/>
+        </w:rPr>
+      </w:pPr>
+    </w:p>
+    <w:p>
+      <w:pPr>
+        <w:ind w:firstLine="720"/>
+        <w:jc w:val="both"/>
+        <w:rPr>
+          <w:rFonts w:ascii="Arial" w:hAnsi="Arial" w:cs="Arial"/>
+          <w:sz w:val="28"/>
+        </w:rPr>
+      </w:pPr>
+      <w:r>
+        <w:rPr>
+          <w:rFonts w:ascii="Arial" w:hAnsi="Arial" w:cs="Arial"/>
+          <w:noProof/>
+        </w:rPr>
+        <w:lastRenderedPageBreak/>
+        <w:drawing>
+          <wp:inline distT="0" distB="0" distL="0" distR="0" wp14:anchorId="113C8F2E" wp14:editId="5B4D8B1C">
+            <wp:extent cx="3600450" cy="4686300"/>
+            <wp:effectExtent l="0" t="0" r="0" b="0"/>
+            <wp:docPr id="27" name="Picture 27"/>
+            <wp:cNvGraphicFramePr>
+              <a:graphicFrameLocks xmlns:a="http://schemas.openxmlformats.org/drawingml/2006/main" noChangeAspect="1"/>
+            </wp:cNvGraphicFramePr>
+            <a:graphic xmlns:a="http://schemas.openxmlformats.org/drawingml/2006/main">
+              <a:graphicData uri="http://schemas.openxmlformats.org/drawingml/2006/picture">
+                <pic:pic xmlns:pic="http://schemas.openxmlformats.org/drawingml/2006/picture">
+                  <pic:nvPicPr>
+                    <pic:cNvPr id="1" name=""/>
+                    <pic:cNvPicPr/>
+                  </pic:nvPicPr>
+                  <pic:blipFill>
+                    <a:blip r:embed="rId31"/>
+                    <a:stretch>
+                      <a:fillRect/>
+                    </a:stretch>
+                  </pic:blipFill>
+                  <pic:spPr>
+                    <a:xfrm>
+                      <a:off x="0" y="0"/>
+                      <a:ext cx="3600450" cy="4686300"/>
+                    </a:xfrm>
+                    <a:prstGeom prst="rect">
+                      <a:avLst/>
+                    </a:prstGeom>
+                  </pic:spPr>
+                </pic:pic>
+              </a:graphicData>
+            </a:graphic>
+          </wp:inline>
+        </w:drawing>
+      </w:r>
+    </w:p>
+    <w:p>
+      <w:pPr>
+        <w:ind w:firstLine="720"/>
+        <w:jc w:val="both"/>
+        <w:rPr>
+          <w:rFonts w:ascii="Arial" w:hAnsi="Arial" w:cs="Arial"/>
+          <w:sz w:val="28"/>
+        </w:rPr>
+      </w:pPr>
+    </w:p>
+    <w:p>
+      <w:pPr>
+        <w:pStyle w:val="ListParagraph"/>
+        <w:numPr>
+          <w:ilvl w:val="0"/>
+          <w:numId w:val="3"/>
+        </w:numPr>
+        <w:jc w:val="both"/>
+        <w:rPr>
+          <w:rFonts w:ascii="Arial" w:hAnsi="Arial" w:cs="Arial"/>
+          <w:sz w:val="28"/>
+        </w:rPr>
+      </w:pPr>
+      <w:r>
+        <w:rPr>
+          <w:rFonts w:ascii="Arial" w:hAnsi="Arial" w:cs="Arial"/>
+          <w:sz w:val="28"/>
+        </w:rPr>
+        <w:t xml:space="preserve">Filter OF </w:t>
+      </w:r>
+      <w:proofErr w:type="spellStart"/>
+      <w:r>
+        <w:rPr>
+          <w:rFonts w:ascii="Arial" w:hAnsi="Arial" w:cs="Arial"/>
+          <w:sz w:val="28"/>
+        </w:rPr>
+        <w:t>pada</w:t>
+      </w:r>
+      <w:proofErr w:type="spellEnd"/>
+      <w:r>
+        <w:rPr>
+          <w:rFonts w:ascii="Arial" w:hAnsi="Arial" w:cs="Arial"/>
+          <w:sz w:val="28"/>
+        </w:rPr>
+        <w:t xml:space="preserve"> Wireshark </w:t>
+      </w:r>
+      <w:proofErr w:type="spellStart"/>
+      <w:r>
+        <w:rPr>
+          <w:rFonts w:ascii="Arial" w:hAnsi="Arial" w:cs="Arial"/>
+          <w:sz w:val="28"/>
+        </w:rPr>
+        <w:t>dan</w:t>
+      </w:r>
+      <w:proofErr w:type="spellEnd"/>
+      <w:r>
+        <w:rPr>
+          <w:rFonts w:ascii="Arial" w:hAnsi="Arial" w:cs="Arial"/>
+          <w:sz w:val="28"/>
+        </w:rPr>
+        <w:t xml:space="preserve"> apply</w:t>
+      </w:r>
+    </w:p>
+    <w:p>
+      <w:pPr>
+        <w:jc w:val="both"/>
+        <w:rPr>
+          <w:rFonts w:ascii="Arial" w:hAnsi="Arial" w:cs="Arial"/>
+          <w:sz w:val="28"/>
+        </w:rPr>
+      </w:pPr>
+      <w:r>
+        <w:rPr>
+          <w:rFonts w:ascii="Arial" w:hAnsi="Arial" w:cs="Arial"/>
+          <w:noProof/>
+        </w:rPr>
+        <w:lastRenderedPageBreak/>
+        <w:drawing>
+          <wp:inline distT="0" distB="0" distL="0" distR="0" wp14:anchorId="48DEA23D" wp14:editId="2002DBAC">
+            <wp:extent cx="2876576" cy="2883159"/>
+            <wp:effectExtent l="0" t="0" r="0" b="0"/>
+            <wp:docPr id="28" name="Picture 28"/>
+            <wp:cNvGraphicFramePr>
+              <a:graphicFrameLocks xmlns:a="http://schemas.openxmlformats.org/drawingml/2006/main" noChangeAspect="1"/>
+            </wp:cNvGraphicFramePr>
+            <a:graphic xmlns:a="http://schemas.openxmlformats.org/drawingml/2006/main">
+              <a:graphicData uri="http://schemas.openxmlformats.org/drawingml/2006/picture">
+                <pic:pic xmlns:pic="http://schemas.openxmlformats.org/drawingml/2006/picture">
+                  <pic:nvPicPr>
+                    <pic:cNvPr id="1" name=""/>
+                    <pic:cNvPicPr/>
+                  </pic:nvPicPr>
+                  <pic:blipFill>
+                    <a:blip r:embed="rId32"/>
+                    <a:stretch>
+                      <a:fillRect/>
+                    </a:stretch>
+                  </pic:blipFill>
+                  <pic:spPr>
+                    <a:xfrm>
+                      <a:off x="0" y="0"/>
+                      <a:ext cx="2886588" cy="2893194"/>
+                    </a:xfrm>
+                    <a:prstGeom prst="rect">
+                      <a:avLst/>
+                    </a:prstGeom>
+                  </pic:spPr>
+                </pic:pic>
+              </a:graphicData>
+            </a:graphic>
+          </wp:inline>
+        </w:drawing>
+      </w:r>
+    </w:p>
+    <w:p>
+      <w:pPr>
+        <w:jc w:val="both"/>
+        <w:rPr>
+          <w:rFonts w:ascii="Arial" w:hAnsi="Arial" w:cs="Arial"/>
+          <w:sz w:val="28"/>
+        </w:rPr>
+      </w:pPr>
+      <w:r>
+        <w:rPr>
+          <w:rFonts w:ascii="Arial" w:hAnsi="Arial" w:cs="Arial"/>
+          <w:noProof/>
+        </w:rPr>
+        <w:drawing>
+          <wp:inline distT="0" distB="0" distL="0" distR="0" wp14:anchorId="28B22356" wp14:editId="55026984">
+            <wp:extent cx="2667000" cy="3571875"/>
+            <wp:effectExtent l="0" t="0" r="0" b="9525"/>
+            <wp:docPr id="29" name="Picture 29"/>
+            <wp:cNvGraphicFramePr>
+              <a:graphicFrameLocks xmlns:a="http://schemas.openxmlformats.org/drawingml/2006/main" noChangeAspect="1"/>
+            </wp:cNvGraphicFramePr>
+            <a:graphic xmlns:a="http://schemas.openxmlformats.org/drawingml/2006/main">
+              <a:graphicData uri="http://schemas.openxmlformats.org/drawingml/2006/picture">
+                <pic:pic xmlns:pic="http://schemas.openxmlformats.org/drawingml/2006/picture">
+                  <pic:nvPicPr>
+                    <pic:cNvPr id="1" name=""/>
+                    <pic:cNvPicPr/>
+                  </pic:nvPicPr>
+                  <pic:blipFill>
+                    <a:blip r:embed="rId33"/>
+                    <a:stretch>
+                      <a:fillRect/>
+                    </a:stretch>
+                  </pic:blipFill>
+                  <pic:spPr>
+                    <a:xfrm>
+                      <a:off x="0" y="0"/>
+                      <a:ext cx="2667000" cy="3571875"/>
+                    </a:xfrm>
+                    <a:prstGeom prst="rect">
+                      <a:avLst/>
+                    </a:prstGeom>
+                  </pic:spPr>
+                </pic:pic>
+              </a:graphicData>
+            </a:graphic>
+          </wp:inline>
+        </w:drawing>
+      </w:r>
+    </w:p>
+    <w:p>
+      <w:pPr>
+        <w:pStyle w:val="ListParagraph"/>
+        <w:numPr>
+          <w:ilvl w:val="0"/>
+          <w:numId w:val="3"/>
+        </w:numPr>
+        <w:ind w:hanging="720"/>
+        <w:rPr>
+          <w:rFonts w:ascii="Arial" w:hAnsi="Arial" w:cs="Arial"/>
+          <w:sz w:val="28"/>
+          <w:szCs w:val="28"/>
+          <w:lang w:val="id-ID"/>
+        </w:rPr>
+      </w:pPr>
+      <w:r>
+        <w:rPr>
+          <w:rFonts w:ascii="Arial" w:hAnsi="Arial" w:cs="Arial"/>
+          <w:sz w:val="28"/>
+          <w:szCs w:val="28"/>
+          <w:lang w:val="id-ID"/>
+        </w:rPr>
+        <w:t>Inspect packet</w:t>
+      </w:r>
+    </w:p>
+    <w:p>
+      <w:pPr>
+        <w:jc w:val="both"/>
+        <w:rPr>
+          <w:rFonts w:ascii="Arial" w:hAnsi="Arial" w:cs="Arial"/>
+          <w:sz w:val="28"/>
+        </w:rPr>
+      </w:pPr>
+      <w:r>
+        <w:rPr>
+          <w:rFonts w:ascii="Arial" w:hAnsi="Arial" w:cs="Arial"/>
+          <w:noProof/>
+        </w:rPr>
+        <w:lastRenderedPageBreak/>
+        <w:drawing>
+          <wp:inline distT="0" distB="0" distL="0" distR="0" wp14:anchorId="5896CD89" wp14:editId="2C57DFC8">
+            <wp:extent cx="4143375" cy="3629025"/>
+            <wp:effectExtent l="0" t="0" r="9525" b="9525"/>
+            <wp:docPr id="30" name="Picture 30"/>
+            <wp:cNvGraphicFramePr>
+              <a:graphicFrameLocks xmlns:a="http://schemas.openxmlformats.org/drawingml/2006/main" noChangeAspect="1"/>
+            </wp:cNvGraphicFramePr>
+            <a:graphic xmlns:a="http://schemas.openxmlformats.org/drawingml/2006/main">
+              <a:graphicData uri="http://schemas.openxmlformats.org/drawingml/2006/picture">
+                <pic:pic xmlns:pic="http://schemas.openxmlformats.org/drawingml/2006/picture">
+                  <pic:nvPicPr>
+                    <pic:cNvPr id="1" name=""/>
+                    <pic:cNvPicPr/>
+                  </pic:nvPicPr>
+                  <pic:blipFill>
+                    <a:blip r:embed="rId34"/>
+                    <a:stretch>
+                      <a:fillRect/>
+                    </a:stretch>
+                  </pic:blipFill>
+                  <pic:spPr>
+                    <a:xfrm>
+                      <a:off x="0" y="0"/>
+                      <a:ext cx="4143375" cy="3629025"/>
+                    </a:xfrm>
+                    <a:prstGeom prst="rect">
+                      <a:avLst/>
+                    </a:prstGeom>
+                  </pic:spPr>
+                </pic:pic>
+              </a:graphicData>
+            </a:graphic>
+          </wp:inline>
+        </w:drawing>
+      </w:r>
+    </w:p>
+    <w:p>
+      <w:pPr>
+        <w:jc w:val="both"/>
+        <w:rPr>
+          <w:rFonts w:ascii="Arial" w:hAnsi="Arial" w:cs="Arial"/>
+          <w:sz w:val="28"/>
+        </w:rPr>
+      </w:pPr>
+    </w:p>
+    <w:p>
+      <w:pPr>
+        <w:jc w:val="both"/>
+        <w:rPr>
+          <w:rFonts w:ascii="Arial" w:hAnsi="Arial" w:cs="Arial"/>
+          <w:sz w:val="28"/>
+        </w:rPr>
+      </w:pPr>
+    </w:p>
+    <w:p>
+      <w:pPr>
+        <w:jc w:val="both"/>
+        <w:rPr>
+          <w:rFonts w:ascii="Arial" w:hAnsi="Arial" w:cs="Arial"/>
+          <w:sz w:val="28"/>
+        </w:rPr>
+      </w:pPr>
+    </w:p>
+    <w:p>
+      <w:pPr>
+        <w:pStyle w:val="ListParagraph"/>
+        <w:numPr>
+          <w:ilvl w:val="0"/>
+          <w:numId w:val="3"/>
+        </w:numPr>
+        <w:ind w:hanging="720"/>
+        <w:rPr>
+          <w:rFonts w:ascii="Arial" w:hAnsi="Arial" w:cs="Arial"/>
+          <w:sz w:val="28"/>
+          <w:szCs w:val="28"/>
+          <w:lang w:val="id-ID"/>
+        </w:rPr>
+      </w:pPr>
+      <w:r>
+        <w:rPr>
+          <w:rFonts w:ascii="Arial" w:hAnsi="Arial" w:cs="Arial"/>
+          <w:sz w:val="28"/>
+          <w:szCs w:val="28"/>
+          <w:lang w:val="id-ID"/>
+        </w:rPr>
+        <w:t>Filter of and not (of10.echo_request.type or of10.echo_reply.type)</w:t>
+      </w:r>
+    </w:p>
+    <w:p>
+      <w:pPr>
+        <w:pStyle w:val="ListParagraph"/>
+        <w:jc w:val="both"/>
+        <w:rPr>
+          <w:rFonts w:ascii="Arial" w:hAnsi="Arial" w:cs="Arial"/>
+          <w:sz w:val="28"/>
+        </w:rPr>
+      </w:pPr>
+    </w:p>
+    <w:p>
+      <w:pPr>
+        <w:pStyle w:val="ListParagraph"/>
+        <w:jc w:val="both"/>
+        <w:rPr>
+          <w:rFonts w:ascii="Arial" w:hAnsi="Arial" w:cs="Arial"/>
+          <w:sz w:val="28"/>
+        </w:rPr>
+      </w:pPr>
+      <w:r>
+        <w:rPr>
+          <w:rFonts w:ascii="Arial" w:hAnsi="Arial" w:cs="Arial"/>
+          <w:noProof/>
+        </w:rPr>
+        <w:lastRenderedPageBreak/>
+        <w:drawing>
+          <wp:inline distT="0" distB="0" distL="0" distR="0" wp14:anchorId="4230BB6C" wp14:editId="6292E7D0">
+            <wp:extent cx="4162425" cy="4191000"/>
+            <wp:effectExtent l="0" t="0" r="9525" b="0"/>
+            <wp:docPr id="31" name="Picture 31"/>
+            <wp:cNvGraphicFramePr>
+              <a:graphicFrameLocks xmlns:a="http://schemas.openxmlformats.org/drawingml/2006/main" noChangeAspect="1"/>
+            </wp:cNvGraphicFramePr>
+            <a:graphic xmlns:a="http://schemas.openxmlformats.org/drawingml/2006/main">
+              <a:graphicData uri="http://schemas.openxmlformats.org/drawingml/2006/picture">
+                <pic:pic xmlns:pic="http://schemas.openxmlformats.org/drawingml/2006/picture">
+                  <pic:nvPicPr>
+                    <pic:cNvPr id="1" name=""/>
+                    <pic:cNvPicPr/>
+                  </pic:nvPicPr>
+                  <pic:blipFill>
+                    <a:blip r:embed="rId35"/>
+                    <a:stretch>
+                      <a:fillRect/>
+                    </a:stretch>
+                  </pic:blipFill>
+                  <pic:spPr>
+                    <a:xfrm>
+                      <a:off x="0" y="0"/>
+                      <a:ext cx="4162425" cy="4191000"/>
+                    </a:xfrm>
+                    <a:prstGeom prst="rect">
+                      <a:avLst/>
+                    </a:prstGeom>
+                  </pic:spPr>
+                </pic:pic>
+              </a:graphicData>
+            </a:graphic>
+          </wp:inline>
+        </w:drawing>
+      </w:r>
+    </w:p>
+    <w:p>
+      <w:pPr>
+        <w:pStyle w:val="ListParagraph"/>
+        <w:jc w:val="both"/>
+        <w:rPr>
+          <w:rFonts w:ascii="Arial" w:hAnsi="Arial" w:cs="Arial"/>
+          <w:sz w:val="28"/>
+        </w:rPr>
+      </w:pPr>
+    </w:p>
+    <w:p>
+      <w:pPr>
+        <w:pStyle w:val="ListParagraph"/>
+        <w:jc w:val="both"/>
+        <w:rPr>
+          <w:rFonts w:ascii="Arial" w:hAnsi="Arial" w:cs="Arial"/>
+          <w:sz w:val="28"/>
+        </w:rPr>
+      </w:pPr>
+      <w:r>
+        <w:rPr>
+          <w:rFonts w:ascii="Arial" w:hAnsi="Arial" w:cs="Arial"/>
+          <w:noProof/>
+        </w:rPr>
+        <w:drawing>
+          <wp:inline distT="0" distB="0" distL="0" distR="0" wp14:anchorId="38D3FEA3" wp14:editId="37DC9885">
+            <wp:extent cx="2667000" cy="3638550"/>
+            <wp:effectExtent l="0" t="0" r="0" b="0"/>
+            <wp:docPr id="32" name="Picture 32"/>
+            <wp:cNvGraphicFramePr>
+              <a:graphicFrameLocks xmlns:a="http://schemas.openxmlformats.org/drawingml/2006/main" noChangeAspect="1"/>
+            </wp:cNvGraphicFramePr>
+            <a:graphic xmlns:a="http://schemas.openxmlformats.org/drawingml/2006/main">
+              <a:graphicData uri="http://schemas.openxmlformats.org/drawingml/2006/picture">
+                <pic:pic xmlns:pic="http://schemas.openxmlformats.org/drawingml/2006/picture">
+                  <pic:nvPicPr>
+                    <pic:cNvPr id="1" name=""/>
+                    <pic:cNvPicPr/>
+                  </pic:nvPicPr>
+                  <pic:blipFill>
+                    <a:blip r:embed="rId36"/>
+                    <a:stretch>
+                      <a:fillRect/>
+                    </a:stretch>
+                  </pic:blipFill>
+                  <pic:spPr>
+                    <a:xfrm>
+                      <a:off x="0" y="0"/>
+                      <a:ext cx="2667000" cy="3638550"/>
+                    </a:xfrm>
+                    <a:prstGeom prst="rect">
+                      <a:avLst/>
+                    </a:prstGeom>
+                  </pic:spPr>
+                </pic:pic>
+              </a:graphicData>
+            </a:graphic>
+          </wp:inline>
+        </w:drawing>
+      </w:r>
+    </w:p>
+    <w:p>
+      <w:pPr>
+        <w:pStyle w:val="ListParagraph"/>
+        <w:jc w:val="both"/>
+        <w:rPr>
+          <w:rFonts w:ascii="Arial" w:hAnsi="Arial" w:cs="Arial"/>
+          <w:sz w:val="28"/>
+        </w:rPr>
+      </w:pPr>
+    </w:p>
+    <w:p>
+      <w:pPr>
+        <w:pStyle w:val="ListParagraph"/>
+        <w:numPr>
+          <w:ilvl w:val="0"/>
+          <w:numId w:val="3"/>
+        </w:numPr>
+        <w:ind w:hanging="720"/>
+        <w:rPr>
+          <w:rFonts w:ascii="Arial" w:hAnsi="Arial" w:cs="Arial"/>
+          <w:sz w:val="28"/>
+          <w:szCs w:val="28"/>
+          <w:lang w:val="id-ID"/>
+        </w:rPr>
+      </w:pPr>
+      <w:r>
+        <w:rPr>
+          <w:rFonts w:ascii="Arial" w:hAnsi="Arial" w:cs="Arial"/>
+          <w:sz w:val="28"/>
+          <w:szCs w:val="28"/>
+          <w:lang w:val="id-ID"/>
+        </w:rPr>
+        <w:t>Flow entries</w:t>
+      </w:r>
+    </w:p>
+    <w:p>
+      <w:pPr>
+        <w:pStyle w:val="ListParagraph"/>
+        <w:jc w:val="both"/>
+        <w:rPr>
+          <w:rFonts w:ascii="Arial" w:hAnsi="Arial" w:cs="Arial"/>
+          <w:sz w:val="28"/>
+        </w:rPr>
+      </w:pPr>
+    </w:p>
+    <w:p>
+      <w:pPr>
+        <w:pStyle w:val="ListParagraph"/>
+        <w:jc w:val="both"/>
+        <w:rPr>
+          <w:rFonts w:ascii="Arial" w:hAnsi="Arial" w:cs="Arial"/>
+          <w:sz w:val="28"/>
+        </w:rPr>
+      </w:pPr>
+      <w:r>
+        <w:rPr>
+          <w:rFonts w:ascii="Arial" w:hAnsi="Arial" w:cs="Arial"/>
+          <w:noProof/>
+        </w:rPr>
+        <w:drawing>
+          <wp:inline distT="0" distB="0" distL="0" distR="0" wp14:anchorId="24D3EFF9" wp14:editId="71A9EC23">
+            <wp:extent cx="4171950" cy="4181475"/>
+            <wp:effectExtent l="0" t="0" r="0" b="9525"/>
+            <wp:docPr id="33" name="Picture 33"/>
+            <wp:cNvGraphicFramePr>
+              <a:graphicFrameLocks xmlns:a="http://schemas.openxmlformats.org/drawingml/2006/main" noChangeAspect="1"/>
+            </wp:cNvGraphicFramePr>
+            <a:graphic xmlns:a="http://schemas.openxmlformats.org/drawingml/2006/main">
+              <a:graphicData uri="http://schemas.openxmlformats.org/drawingml/2006/picture">
+                <pic:pic xmlns:pic="http://schemas.openxmlformats.org/drawingml/2006/picture">
+                  <pic:nvPicPr>
+                    <pic:cNvPr id="1" name=""/>
+                    <pic:cNvPicPr/>
+                  </pic:nvPicPr>
+                  <pic:blipFill>
+                    <a:blip r:embed="rId37"/>
+                    <a:stretch>
+                      <a:fillRect/>
+                    </a:stretch>
+                  </pic:blipFill>
+                  <pic:spPr>
+                    <a:xfrm>
+                      <a:off x="0" y="0"/>
+                      <a:ext cx="4171950" cy="4181475"/>
+                    </a:xfrm>
+                    <a:prstGeom prst="rect">
+                      <a:avLst/>
+                    </a:prstGeom>
+                  </pic:spPr>
+                </pic:pic>
+              </a:graphicData>
+            </a:graphic>
+          </wp:inline>
+        </w:drawing>
+      </w:r>
+    </w:p>
+    <w:p>
+      <w:pPr>
+        <w:pStyle w:val="ListParagraph"/>
+        <w:jc w:val="both"/>
+        <w:rPr>
+          <w:rFonts w:ascii="Arial" w:hAnsi="Arial" w:cs="Arial"/>
+          <w:sz w:val="28"/>
+        </w:rPr>
+      </w:pPr>
+    </w:p>
+    <w:p>
+      <w:pPr>
+        <w:pStyle w:val="ListParagraph"/>
+        <w:jc w:val="both"/>
+        <w:rPr>
+          <w:rFonts w:ascii="Arial" w:hAnsi="Arial" w:cs="Arial"/>
+          <w:sz w:val="28"/>
+        </w:rPr>
+      </w:pPr>
+      <w:r>
+        <w:rPr>
+          <w:rFonts w:ascii="Arial" w:hAnsi="Arial" w:cs="Arial"/>
+          <w:noProof/>
+        </w:rPr>
+        <w:lastRenderedPageBreak/>
+        <w:drawing>
+          <wp:inline distT="0" distB="0" distL="0" distR="0" wp14:anchorId="1ED4DBE6" wp14:editId="6704D0A8">
+            <wp:extent cx="2686050" cy="3943350"/>
+            <wp:effectExtent l="0" t="0" r="0" b="0"/>
+            <wp:docPr id="34" name="Picture 34"/>
+            <wp:cNvGraphicFramePr>
+              <a:graphicFrameLocks xmlns:a="http://schemas.openxmlformats.org/drawingml/2006/main" noChangeAspect="1"/>
+            </wp:cNvGraphicFramePr>
+            <a:graphic xmlns:a="http://schemas.openxmlformats.org/drawingml/2006/main">
+              <a:graphicData uri="http://schemas.openxmlformats.org/drawingml/2006/picture">
+                <pic:pic xmlns:pic="http://schemas.openxmlformats.org/drawingml/2006/picture">
+                  <pic:nvPicPr>
+                    <pic:cNvPr id="1" name=""/>
+                    <pic:cNvPicPr/>
+                  </pic:nvPicPr>
+                  <pic:blipFill>
+                    <a:blip r:embed="rId38"/>
+                    <a:stretch>
+                      <a:fillRect/>
+                    </a:stretch>
+                  </pic:blipFill>
+                  <pic:spPr>
+                    <a:xfrm>
+                      <a:off x="0" y="0"/>
+                      <a:ext cx="2686050" cy="3943350"/>
+                    </a:xfrm>
+                    <a:prstGeom prst="rect">
+                      <a:avLst/>
+                    </a:prstGeom>
+                  </pic:spPr>
+                </pic:pic>
+              </a:graphicData>
+            </a:graphic>
+          </wp:inline>
+        </w:drawing>
+      </w:r>
+    </w:p>
+    <w:p>
+      <w:pPr>
+        <w:pStyle w:val="ListParagraph"/>
+        <w:jc w:val="both"/>
+        <w:rPr>
+          <w:rFonts w:ascii="Arial" w:hAnsi="Arial" w:cs="Arial"/>
+          <w:sz w:val="28"/>
+        </w:rPr>
+      </w:pPr>
+    </w:p>
+    <w:p>
+      <w:pPr>
+        <w:pStyle w:val="ListParagraph"/>
+        <w:numPr>
+          <w:ilvl w:val="0"/>
+          <w:numId w:val="3"/>
+        </w:numPr>
+        <w:ind w:hanging="720"/>
+        <w:rPr>
+          <w:rFonts w:ascii="Arial" w:hAnsi="Arial" w:cs="Arial"/>
+          <w:sz w:val="28"/>
+          <w:szCs w:val="28"/>
+          <w:lang w:val="id-ID"/>
+        </w:rPr>
+      </w:pPr>
+      <w:r>
+        <w:rPr>
+          <w:rFonts w:ascii="Arial" w:hAnsi="Arial" w:cs="Arial"/>
+          <w:sz w:val="28"/>
+          <w:szCs w:val="28"/>
+          <w:lang w:val="id-ID"/>
+        </w:rPr>
+        <w:t>Benchmark kernel–v vs –user space</w:t>
+      </w:r>
+    </w:p>
+    <w:p>
+      <w:pPr>
+        <w:pStyle w:val="ListParagraph"/>
+        <w:jc w:val="both"/>
+        <w:rPr>
+          <w:rFonts w:ascii="Arial" w:hAnsi="Arial" w:cs="Arial"/>
+          <w:sz w:val="28"/>
+        </w:rPr>
+      </w:pPr>
+    </w:p>
+    <w:p>
+      <w:pPr>
+        <w:pStyle w:val="ListParagraph"/>
+        <w:jc w:val="both"/>
+        <w:rPr>
+          <w:rFonts w:ascii="Arial" w:hAnsi="Arial" w:cs="Arial"/>
+          <w:sz w:val="28"/>
+        </w:rPr>
+      </w:pPr>
+      <w:r>
+        <w:rPr>
+          <w:rFonts w:ascii="Arial" w:hAnsi="Arial" w:cs="Arial"/>
+          <w:noProof/>
+        </w:rPr>
+        <w:drawing>
+          <wp:inline distT="0" distB="0" distL="0" distR="0" wp14:anchorId="3EC5AF86" wp14:editId="40EB7023">
+            <wp:extent cx="3416535" cy="3424335"/>
+            <wp:effectExtent l="0" t="0" r="0" b="5080"/>
+            <wp:docPr id="35" name="Picture 35"/>
+            <wp:cNvGraphicFramePr>
+              <a:graphicFrameLocks xmlns:a="http://schemas.openxmlformats.org/drawingml/2006/main" noChangeAspect="1"/>
+            </wp:cNvGraphicFramePr>
+            <a:graphic xmlns:a="http://schemas.openxmlformats.org/drawingml/2006/main">
+              <a:graphicData uri="http://schemas.openxmlformats.org/drawingml/2006/picture">
+                <pic:pic xmlns:pic="http://schemas.openxmlformats.org/drawingml/2006/picture">
+                  <pic:nvPicPr>
+                    <pic:cNvPr id="1" name=""/>
+                    <pic:cNvPicPr/>
+                  </pic:nvPicPr>
+                  <pic:blipFill>
+                    <a:blip r:embed="rId39"/>
+                    <a:stretch>
+                      <a:fillRect/>
+                    </a:stretch>
+                  </pic:blipFill>
+                  <pic:spPr>
+                    <a:xfrm>
+                      <a:off x="0" y="0"/>
+                      <a:ext cx="3419824" cy="3427631"/>
+                    </a:xfrm>
+                    <a:prstGeom prst="rect">
+                      <a:avLst/>
+                    </a:prstGeom>
+                  </pic:spPr>
+                </pic:pic>
+              </a:graphicData>
+            </a:graphic>
+          </wp:inline>
+        </w:drawing>
+      </w:r>
+    </w:p>
+    <w:p>
+      <w:pPr>
+        <w:pStyle w:val="ListParagraph"/>
+        <w:jc w:val="both"/>
+        <w:rPr>
+          <w:rFonts w:ascii="Arial" w:hAnsi="Arial" w:cs="Arial"/>
+          <w:sz w:val="28"/>
+        </w:rPr>
+      </w:pPr>
+    </w:p>
+    <w:p>
+      <w:pPr>
+        <w:pStyle w:val="ListParagraph"/>
+        <w:jc w:val="both"/>
+        <w:rPr>
+          <w:rFonts w:ascii="Arial" w:hAnsi="Arial" w:cs="Arial"/>
+          <w:sz w:val="28"/>
+        </w:rPr>
+      </w:pPr>
+      <w:r>
+        <w:rPr>
+          <w:rFonts w:ascii="Arial" w:hAnsi="Arial" w:cs="Arial"/>
+          <w:noProof/>
+        </w:rPr>
+        <w:drawing>
+          <wp:inline distT="0" distB="0" distL="0" distR="0" wp14:anchorId="2339BAFE" wp14:editId="78C778AA">
+            <wp:extent cx="2705100" cy="2276475"/>
+            <wp:effectExtent l="0" t="0" r="0" b="9525"/>
+            <wp:docPr id="36" name="Picture 36"/>
+            <wp:cNvGraphicFramePr>
+              <a:graphicFrameLocks xmlns:a="http://schemas.openxmlformats.org/drawingml/2006/main" noChangeAspect="1"/>
+            </wp:cNvGraphicFramePr>
+            <a:graphic xmlns:a="http://schemas.openxmlformats.org/drawingml/2006/main">
+              <a:graphicData uri="http://schemas.openxmlformats.org/drawingml/2006/picture">
+                <pic:pic xmlns:pic="http://schemas.openxmlformats.org/drawingml/2006/picture">
+                  <pic:nvPicPr>
+                    <pic:cNvPr id="1" name=""/>
+                    <pic:cNvPicPr/>
+                  </pic:nvPicPr>
+                  <pic:blipFill>
+                    <a:blip r:embed="rId40"/>
+                    <a:stretch>
+                      <a:fillRect/>
+                    </a:stretch>
+                  </pic:blipFill>
+                  <pic:spPr>
+                    <a:xfrm>
+                      <a:off x="0" y="0"/>
+                      <a:ext cx="2705100" cy="2276475"/>
+                    </a:xfrm>
+                    <a:prstGeom prst="rect">
+                      <a:avLst/>
+                    </a:prstGeom>
+                  </pic:spPr>
+                </pic:pic>
+              </a:graphicData>
+            </a:graphic>
+          </wp:inline>
+        </w:drawing>
+      </w:r>
+    </w:p>
+    <w:p>
+      <w:pPr>
+        <w:pStyle w:val="ListParagraph"/>
+        <w:jc w:val="both"/>
+        <w:rPr>
+          <w:rFonts w:ascii="Arial" w:hAnsi="Arial" w:cs="Arial"/>
+          <w:sz w:val="28"/>
+        </w:rPr>
+      </w:pPr>
+    </w:p>
+    <w:p>
+      <w:pPr>
+        <w:pStyle w:val="ListParagraph"/>
+        <w:jc w:val="both"/>
+        <w:rPr>
+          <w:rFonts w:ascii="Arial" w:hAnsi="Arial" w:cs="Arial"/>
+          <w:sz w:val="28"/>
+        </w:rPr>
+      </w:pPr>
+    </w:p>
+    <w:p>
+      <w:pPr>
+        <w:pStyle w:val="ListParagraph"/>
+        <w:jc w:val="both"/>
+        <w:rPr>
+          <w:rFonts w:ascii="Arial" w:hAnsi="Arial" w:cs="Arial"/>
+          <w:sz w:val="28"/>
+        </w:rPr>
+      </w:pPr>
+    </w:p>
+    <w:p>
+      <w:pPr>
+        <w:pStyle w:val="ListParagraph"/>
+        <w:numPr>
+          <w:ilvl w:val="0"/>
+          <w:numId w:val="1"/>
+        </w:numPr>
+        <w:jc w:val="center"/>
+        <w:rPr>
+          <w:rFonts w:ascii="Arial" w:hAnsi="Arial" w:cs="Arial"/>
+          <w:b/>
+          <w:sz w:val="36"/>
+        </w:rPr>
+      </w:pPr>
+      <w:r>
+        <w:rPr>
+          <w:rFonts w:ascii="Arial" w:hAnsi="Arial" w:cs="Arial"/>
+          <w:b/>
+          <w:sz w:val="36"/>
+        </w:rPr>
+        <w:t>POX Controller</w:t>
+      </w:r>
+    </w:p>
+    <w:p>
+      <w:pPr>
+        <w:pStyle w:val="ListParagraph"/>
+        <w:rPr>
+          <w:rFonts w:ascii="Arial" w:hAnsi="Arial" w:cs="Arial"/>
+          <w:b/>
+          <w:sz w:val="36"/>
+        </w:rPr>
+      </w:pPr>
+    </w:p>
+    <w:p>
+      <w:pPr>
+        <w:ind w:firstLine="720"/>
+        <w:jc w:val="both"/>
+        <w:rPr>
+          <w:rFonts w:ascii="Arial" w:hAnsi="Arial" w:cs="Arial"/>
+          <w:sz w:val="28"/>
+        </w:rPr>
+      </w:pPr>
+      <w:r>
+        <w:rPr>
+          <w:rFonts w:ascii="Arial" w:hAnsi="Arial" w:cs="Arial"/>
+          <w:sz w:val="28"/>
+        </w:rPr>
+        <w:t xml:space="preserve">Pox controller </w:t>
+      </w:r>
+      <w:proofErr w:type="spellStart"/>
+      <w:r>
+        <w:rPr>
+          <w:rFonts w:ascii="Arial" w:hAnsi="Arial" w:cs="Arial"/>
+          <w:sz w:val="28"/>
+        </w:rPr>
+        <w:t>adalah</w:t>
+      </w:r>
+      <w:proofErr w:type="spellEnd"/>
+      <w:r>
+        <w:rPr>
+          <w:rFonts w:ascii="Arial" w:hAnsi="Arial" w:cs="Arial"/>
+          <w:sz w:val="28"/>
+        </w:rPr>
+        <w:t xml:space="preserve"> </w:t>
+      </w:r>
+      <w:proofErr w:type="spellStart"/>
+      <w:r>
+        <w:rPr>
+          <w:rFonts w:ascii="Arial" w:hAnsi="Arial" w:cs="Arial"/>
+          <w:sz w:val="28"/>
+        </w:rPr>
+        <w:t>sebuah</w:t>
+      </w:r>
+      <w:proofErr w:type="spellEnd"/>
+      <w:r>
+        <w:rPr>
+          <w:rFonts w:ascii="Arial" w:hAnsi="Arial" w:cs="Arial"/>
+          <w:sz w:val="28"/>
+        </w:rPr>
+        <w:t xml:space="preserve"> platform </w:t>
+      </w:r>
+      <w:proofErr w:type="spellStart"/>
+      <w:r>
+        <w:rPr>
+          <w:rFonts w:ascii="Arial" w:hAnsi="Arial" w:cs="Arial"/>
+          <w:sz w:val="28"/>
+        </w:rPr>
+        <w:t>pengembangan</w:t>
+      </w:r>
+      <w:proofErr w:type="spellEnd"/>
+      <w:r>
+        <w:rPr>
+          <w:rFonts w:ascii="Arial" w:hAnsi="Arial" w:cs="Arial"/>
+          <w:sz w:val="28"/>
+        </w:rPr>
+        <w:t xml:space="preserve"> open source </w:t>
+      </w:r>
+      <w:proofErr w:type="spellStart"/>
+      <w:r>
+        <w:rPr>
+          <w:rFonts w:ascii="Arial" w:hAnsi="Arial" w:cs="Arial"/>
+          <w:sz w:val="28"/>
+        </w:rPr>
+        <w:t>untuk</w:t>
+      </w:r>
+      <w:proofErr w:type="spellEnd"/>
+      <w:r>
+        <w:rPr>
+          <w:rFonts w:ascii="Arial" w:hAnsi="Arial" w:cs="Arial"/>
+          <w:sz w:val="28"/>
+        </w:rPr>
+        <w:t xml:space="preserve"> </w:t>
+      </w:r>
+      <w:proofErr w:type="spellStart"/>
+      <w:r>
+        <w:rPr>
+          <w:rFonts w:ascii="Arial" w:hAnsi="Arial" w:cs="Arial"/>
+          <w:sz w:val="28"/>
+        </w:rPr>
+        <w:t>aplikasi</w:t>
+      </w:r>
+      <w:proofErr w:type="spellEnd"/>
+      <w:r>
+        <w:rPr>
+          <w:rFonts w:ascii="Arial" w:hAnsi="Arial" w:cs="Arial"/>
+          <w:sz w:val="28"/>
+        </w:rPr>
+        <w:t xml:space="preserve"> software developed network yang </w:t>
+      </w:r>
+      <w:proofErr w:type="spellStart"/>
+      <w:r>
+        <w:rPr>
+          <w:rFonts w:ascii="Arial" w:hAnsi="Arial" w:cs="Arial"/>
+          <w:sz w:val="28"/>
+        </w:rPr>
+        <w:t>berdasarkan</w:t>
+      </w:r>
+      <w:proofErr w:type="spellEnd"/>
+      <w:r>
+        <w:rPr>
+          <w:rFonts w:ascii="Arial" w:hAnsi="Arial" w:cs="Arial"/>
+          <w:sz w:val="28"/>
+        </w:rPr>
+        <w:t xml:space="preserve"> </w:t>
+      </w:r>
+      <w:proofErr w:type="spellStart"/>
+      <w:r>
+        <w:rPr>
+          <w:rFonts w:ascii="Arial" w:hAnsi="Arial" w:cs="Arial"/>
+          <w:sz w:val="28"/>
+        </w:rPr>
+        <w:t>pada</w:t>
+      </w:r>
+      <w:proofErr w:type="spellEnd"/>
+      <w:r>
+        <w:rPr>
+          <w:rFonts w:ascii="Arial" w:hAnsi="Arial" w:cs="Arial"/>
+          <w:sz w:val="28"/>
+        </w:rPr>
+        <w:t xml:space="preserve"> </w:t>
+      </w:r>
+      <w:proofErr w:type="spellStart"/>
+      <w:r>
+        <w:rPr>
+          <w:rFonts w:ascii="Arial" w:hAnsi="Arial" w:cs="Arial"/>
+          <w:sz w:val="28"/>
+        </w:rPr>
+        <w:t>bahasa</w:t>
+      </w:r>
+      <w:proofErr w:type="spellEnd"/>
+      <w:r>
+        <w:rPr>
+          <w:rFonts w:ascii="Arial" w:hAnsi="Arial" w:cs="Arial"/>
+          <w:sz w:val="28"/>
+        </w:rPr>
+        <w:t xml:space="preserve"> </w:t>
+      </w:r>
+      <w:proofErr w:type="spellStart"/>
+      <w:r>
+        <w:rPr>
+          <w:rFonts w:ascii="Arial" w:hAnsi="Arial" w:cs="Arial"/>
+          <w:sz w:val="28"/>
+        </w:rPr>
+        <w:t>pemrograman</w:t>
+      </w:r>
+      <w:proofErr w:type="spellEnd"/>
+      <w:r>
+        <w:rPr>
+          <w:rFonts w:ascii="Arial" w:hAnsi="Arial" w:cs="Arial"/>
+          <w:sz w:val="28"/>
+        </w:rPr>
+        <w:t xml:space="preserve"> Python </w:t>
+      </w:r>
+      <w:proofErr w:type="spellStart"/>
+      <w:r>
+        <w:rPr>
+          <w:rFonts w:ascii="Arial" w:hAnsi="Arial" w:cs="Arial"/>
+          <w:sz w:val="28"/>
+        </w:rPr>
+        <w:t>dan</w:t>
+      </w:r>
+      <w:proofErr w:type="spellEnd"/>
+      <w:r>
+        <w:rPr>
+          <w:rFonts w:ascii="Arial" w:hAnsi="Arial" w:cs="Arial"/>
+          <w:sz w:val="28"/>
+        </w:rPr>
+        <w:t xml:space="preserve"> </w:t>
+      </w:r>
+      <w:proofErr w:type="spellStart"/>
+      <w:r>
+        <w:rPr>
+          <w:rFonts w:ascii="Arial" w:hAnsi="Arial" w:cs="Arial"/>
+          <w:sz w:val="28"/>
+        </w:rPr>
+        <w:t>merupakan</w:t>
+      </w:r>
+      <w:proofErr w:type="spellEnd"/>
+      <w:r>
+        <w:rPr>
+          <w:rFonts w:ascii="Arial" w:hAnsi="Arial" w:cs="Arial"/>
+          <w:sz w:val="28"/>
+        </w:rPr>
+        <w:t xml:space="preserve"> </w:t>
+      </w:r>
+      <w:proofErr w:type="spellStart"/>
+      <w:r>
+        <w:rPr>
+          <w:rFonts w:ascii="Arial" w:hAnsi="Arial" w:cs="Arial"/>
+          <w:sz w:val="28"/>
+        </w:rPr>
+        <w:t>kontroler</w:t>
+      </w:r>
+      <w:proofErr w:type="spellEnd"/>
+      <w:r>
+        <w:rPr>
+          <w:rFonts w:ascii="Arial" w:hAnsi="Arial" w:cs="Arial"/>
+          <w:sz w:val="28"/>
+        </w:rPr>
+        <w:t xml:space="preserve"> OpenFlow. </w:t>
+      </w:r>
+      <w:proofErr w:type="spellStart"/>
+      <w:r>
+        <w:rPr>
+          <w:rFonts w:ascii="Arial" w:hAnsi="Arial" w:cs="Arial"/>
+          <w:sz w:val="28"/>
+        </w:rPr>
+        <w:t>Tahap</w:t>
+      </w:r>
+      <w:proofErr w:type="spellEnd"/>
+      <w:r>
+        <w:rPr>
+          <w:rFonts w:ascii="Arial" w:hAnsi="Arial" w:cs="Arial"/>
+          <w:sz w:val="28"/>
+        </w:rPr>
+        <w:t xml:space="preserve"> – </w:t>
+      </w:r>
+      <w:proofErr w:type="spellStart"/>
+      <w:r>
+        <w:rPr>
+          <w:rFonts w:ascii="Arial" w:hAnsi="Arial" w:cs="Arial"/>
+          <w:sz w:val="28"/>
+        </w:rPr>
+        <w:t>tahap</w:t>
+      </w:r>
+      <w:proofErr w:type="spellEnd"/>
+      <w:r>
+        <w:rPr>
+          <w:rFonts w:ascii="Arial" w:hAnsi="Arial" w:cs="Arial"/>
+          <w:sz w:val="28"/>
+        </w:rPr>
+        <w:t xml:space="preserve"> </w:t>
+      </w:r>
+      <w:proofErr w:type="spellStart"/>
+      <w:r>
+        <w:rPr>
+          <w:rFonts w:ascii="Arial" w:hAnsi="Arial" w:cs="Arial"/>
+          <w:sz w:val="28"/>
+        </w:rPr>
+        <w:t>pada</w:t>
+      </w:r>
+      <w:proofErr w:type="spellEnd"/>
+      <w:r>
+        <w:rPr>
+          <w:rFonts w:ascii="Arial" w:hAnsi="Arial" w:cs="Arial"/>
+          <w:sz w:val="28"/>
+        </w:rPr>
+        <w:t xml:space="preserve"> pox controller </w:t>
+      </w:r>
+      <w:proofErr w:type="spellStart"/>
+      <w:r>
+        <w:rPr>
+          <w:rFonts w:ascii="Arial" w:hAnsi="Arial" w:cs="Arial"/>
+          <w:sz w:val="28"/>
+        </w:rPr>
+        <w:t>adalah</w:t>
+      </w:r>
+      <w:proofErr w:type="spellEnd"/>
+      <w:r>
+        <w:rPr>
+          <w:rFonts w:ascii="Arial" w:hAnsi="Arial" w:cs="Arial"/>
+          <w:sz w:val="28"/>
+        </w:rPr>
+        <w:t xml:space="preserve"> </w:t>
+      </w:r>
+      <w:proofErr w:type="spellStart"/>
+      <w:r>
+        <w:rPr>
+          <w:rFonts w:ascii="Arial" w:hAnsi="Arial" w:cs="Arial"/>
+          <w:sz w:val="28"/>
+        </w:rPr>
+        <w:t>sebagai</w:t>
+      </w:r>
+      <w:proofErr w:type="spellEnd"/>
+      <w:r>
+        <w:rPr>
+          <w:rFonts w:ascii="Arial" w:hAnsi="Arial" w:cs="Arial"/>
+          <w:sz w:val="28"/>
+        </w:rPr>
+        <w:t xml:space="preserve"> </w:t>
+      </w:r>
+      <w:proofErr w:type="spellStart"/>
+      <w:r>
+        <w:rPr>
+          <w:rFonts w:ascii="Arial" w:hAnsi="Arial" w:cs="Arial"/>
+          <w:sz w:val="28"/>
+        </w:rPr>
+        <w:t>berikut</w:t>
+      </w:r>
+      <w:proofErr w:type="spellEnd"/>
+      <w:r>
+        <w:rPr>
+          <w:rFonts w:ascii="Arial" w:hAnsi="Arial" w:cs="Arial"/>
+          <w:sz w:val="28"/>
+        </w:rPr>
+        <w:t>:</w:t>
+      </w:r>
+    </w:p>
+    <w:p>
+      <w:pPr>
+        <w:pStyle w:val="ListParagraph"/>
+        <w:numPr>
+          <w:ilvl w:val="0"/>
+          <w:numId w:val="4"/>
+        </w:numPr>
+        <w:ind w:left="709" w:hanging="709"/>
+        <w:jc w:val="both"/>
+        <w:rPr>
+          <w:rFonts w:ascii="Arial" w:hAnsi="Arial" w:cs="Arial"/>
+          <w:sz w:val="28"/>
+        </w:rPr>
+      </w:pPr>
+      <w:r>
+        <w:rPr>
+          <w:rFonts w:ascii="Arial" w:hAnsi="Arial" w:cs="Arial"/>
+          <w:sz w:val="28"/>
+        </w:rPr>
+        <w:t xml:space="preserve">POX Controller files </w:t>
+      </w:r>
+      <w:proofErr w:type="spellStart"/>
+      <w:r>
+        <w:rPr>
+          <w:rFonts w:ascii="Arial" w:hAnsi="Arial" w:cs="Arial"/>
+          <w:sz w:val="28"/>
+        </w:rPr>
+        <w:t>pada</w:t>
+      </w:r>
+      <w:proofErr w:type="spellEnd"/>
+      <w:r>
+        <w:rPr>
+          <w:rFonts w:ascii="Arial" w:hAnsi="Arial" w:cs="Arial"/>
+          <w:sz w:val="28"/>
+        </w:rPr>
+        <w:t xml:space="preserve"> </w:t>
+      </w:r>
+      <w:proofErr w:type="spellStart"/>
+      <w:r>
+        <w:rPr>
+          <w:rFonts w:ascii="Arial" w:hAnsi="Arial" w:cs="Arial"/>
+          <w:sz w:val="28"/>
+        </w:rPr>
+        <w:t>Mininet</w:t>
+      </w:r>
+      <w:proofErr w:type="spellEnd"/>
+    </w:p>
+    <w:p>
+      <w:pPr>
+        <w:pStyle w:val="ListParagraph"/>
+        <w:jc w:val="both"/>
+        <w:rPr>
+          <w:rFonts w:ascii="Arial" w:hAnsi="Arial" w:cs="Arial"/>
+          <w:sz w:val="28"/>
+        </w:rPr>
+      </w:pPr>
+    </w:p>
+    <w:p>
+      <w:pPr>
+        <w:pStyle w:val="ListParagraph"/>
+        <w:jc w:val="both"/>
+        <w:rPr>
+          <w:rFonts w:ascii="Arial" w:hAnsi="Arial" w:cs="Arial"/>
+          <w:sz w:val="28"/>
+        </w:rPr>
+      </w:pPr>
+      <w:r>
+        <w:rPr>
+          <w:rFonts w:ascii="Arial" w:hAnsi="Arial" w:cs="Arial"/>
+          <w:noProof/>
+        </w:rPr>
+        <w:lastRenderedPageBreak/>
+        <w:drawing>
+          <wp:inline distT="0" distB="0" distL="0" distR="0" wp14:anchorId="176CFC29" wp14:editId="4B1261AC">
+            <wp:extent cx="5543550" cy="3107094"/>
+            <wp:effectExtent l="0" t="0" r="0" b="0"/>
+            <wp:docPr id="37" name="Picture 37"/>
+            <wp:cNvGraphicFramePr>
+              <a:graphicFrameLocks xmlns:a="http://schemas.openxmlformats.org/drawingml/2006/main" noChangeAspect="1"/>
+            </wp:cNvGraphicFramePr>
+            <a:graphic xmlns:a="http://schemas.openxmlformats.org/drawingml/2006/main">
+              <a:graphicData uri="http://schemas.openxmlformats.org/drawingml/2006/picture">
+                <pic:pic xmlns:pic="http://schemas.openxmlformats.org/drawingml/2006/picture">
+                  <pic:nvPicPr>
+                    <pic:cNvPr id="1" name=""/>
+                    <pic:cNvPicPr/>
+                  </pic:nvPicPr>
+                  <pic:blipFill>
+                    <a:blip r:embed="rId41"/>
+                    <a:stretch>
+                      <a:fillRect/>
+                    </a:stretch>
+                  </pic:blipFill>
+                  <pic:spPr>
+                    <a:xfrm>
+                      <a:off x="0" y="0"/>
+                      <a:ext cx="5546162" cy="3108558"/>
+                    </a:xfrm>
+                    <a:prstGeom prst="rect">
+                      <a:avLst/>
+                    </a:prstGeom>
+                  </pic:spPr>
+                </pic:pic>
+              </a:graphicData>
+            </a:graphic>
+          </wp:inline>
+        </w:drawing>
+      </w:r>
+    </w:p>
+    <w:p>
+      <w:pPr>
+        <w:pStyle w:val="ListParagraph"/>
+        <w:jc w:val="both"/>
+        <w:rPr>
+          <w:rFonts w:ascii="Arial" w:hAnsi="Arial" w:cs="Arial"/>
+          <w:sz w:val="28"/>
+        </w:rPr>
+      </w:pPr>
+    </w:p>
+    <w:p>
+      <w:pPr>
+        <w:pStyle w:val="ListParagraph"/>
+        <w:numPr>
+          <w:ilvl w:val="0"/>
+          <w:numId w:val="4"/>
+        </w:numPr>
+        <w:ind w:left="709" w:hanging="709"/>
+        <w:jc w:val="both"/>
+        <w:rPr>
+          <w:rFonts w:ascii="Arial" w:hAnsi="Arial" w:cs="Arial"/>
+          <w:sz w:val="28"/>
+          <w:szCs w:val="23"/>
+          <w:lang w:val="id-ID"/>
+        </w:rPr>
+      </w:pPr>
+      <w:r>
+        <w:rPr>
+          <w:rFonts w:ascii="Arial" w:hAnsi="Arial" w:cs="Arial"/>
+          <w:sz w:val="28"/>
+          <w:szCs w:val="23"/>
+          <w:lang w:val="id-ID"/>
+        </w:rPr>
+        <w:t>Memulai pox controller dengan './pox.py log.level --DEBUG misc.of_tutorial pada directory pox'. Lalu mulai membuat network pada terminal lain dengan perintah 'sudo mn --topo single,3 --mac --witch ovsk --controller remote'. Jika pox controller terhubung, akan muncul 'INFO:openflow.of_01:[00-00-00-00-00-01 2] connected' pada terminal pox controller</w:t>
+      </w:r>
+    </w:p>
+    <w:p>
+      <w:pPr>
+        <w:jc w:val="both"/>
+        <w:rPr>
+          <w:rFonts w:ascii="Arial" w:hAnsi="Arial" w:cs="Arial"/>
+          <w:sz w:val="28"/>
+        </w:rPr>
+      </w:pPr>
+    </w:p>
+    <w:p>
+      <w:pPr>
+        <w:jc w:val="both"/>
+        <w:rPr>
+          <w:rFonts w:ascii="Arial" w:hAnsi="Arial" w:cs="Arial"/>
+          <w:sz w:val="28"/>
+        </w:rPr>
+      </w:pPr>
+      <w:r>
+        <w:rPr>
+          <w:rFonts w:ascii="Arial" w:hAnsi="Arial" w:cs="Arial"/>
+          <w:noProof/>
+        </w:rPr>
+        <w:drawing>
+          <wp:inline distT="0" distB="0" distL="0" distR="0" wp14:anchorId="1B39E6D8" wp14:editId="17599A67">
+            <wp:extent cx="2714625" cy="1914525"/>
+            <wp:effectExtent l="0" t="0" r="9525" b="9525"/>
+            <wp:docPr id="38" name="Picture 38"/>
+            <wp:cNvGraphicFramePr>
+              <a:graphicFrameLocks xmlns:a="http://schemas.openxmlformats.org/drawingml/2006/main" noChangeAspect="1"/>
+            </wp:cNvGraphicFramePr>
+            <a:graphic xmlns:a="http://schemas.openxmlformats.org/drawingml/2006/main">
+              <a:graphicData uri="http://schemas.openxmlformats.org/drawingml/2006/picture">
+                <pic:pic xmlns:pic="http://schemas.openxmlformats.org/drawingml/2006/picture">
+                  <pic:nvPicPr>
+                    <pic:cNvPr id="1" name=""/>
+                    <pic:cNvPicPr/>
+                  </pic:nvPicPr>
+                  <pic:blipFill>
+                    <a:blip r:embed="rId42"/>
+                    <a:stretch>
+                      <a:fillRect/>
+                    </a:stretch>
+                  </pic:blipFill>
+                  <pic:spPr>
+                    <a:xfrm>
+                      <a:off x="0" y="0"/>
+                      <a:ext cx="2714625" cy="1914525"/>
+                    </a:xfrm>
+                    <a:prstGeom prst="rect">
+                      <a:avLst/>
+                    </a:prstGeom>
+                  </pic:spPr>
+                </pic:pic>
+              </a:graphicData>
+            </a:graphic>
+          </wp:inline>
+        </w:drawing>
+      </w:r>
+    </w:p>
+    <w:p>
+      <w:pPr>
+        <w:jc w:val="both"/>
+        <w:rPr>
+          <w:rFonts w:ascii="Arial" w:hAnsi="Arial" w:cs="Arial"/>
+          <w:sz w:val="28"/>
+        </w:rPr>
+      </w:pPr>
+      <w:r>
+        <w:rPr>
+          <w:rFonts w:ascii="Arial" w:hAnsi="Arial" w:cs="Arial"/>
+          <w:noProof/>
+        </w:rPr>
+        <w:lastRenderedPageBreak/>
+        <w:drawing>
+          <wp:inline distT="0" distB="0" distL="0" distR="0" wp14:anchorId="63852227" wp14:editId="057C2FFA">
+            <wp:extent cx="2695575" cy="1838325"/>
+            <wp:effectExtent l="0" t="0" r="9525" b="9525"/>
+            <wp:docPr id="39" name="Picture 39"/>
+            <wp:cNvGraphicFramePr>
+              <a:graphicFrameLocks xmlns:a="http://schemas.openxmlformats.org/drawingml/2006/main" noChangeAspect="1"/>
+            </wp:cNvGraphicFramePr>
+            <a:graphic xmlns:a="http://schemas.openxmlformats.org/drawingml/2006/main">
+              <a:graphicData uri="http://schemas.openxmlformats.org/drawingml/2006/picture">
+                <pic:pic xmlns:pic="http://schemas.openxmlformats.org/drawingml/2006/picture">
+                  <pic:nvPicPr>
+                    <pic:cNvPr id="1" name=""/>
+                    <pic:cNvPicPr/>
+                  </pic:nvPicPr>
+                  <pic:blipFill>
+                    <a:blip r:embed="rId43"/>
+                    <a:stretch>
+                      <a:fillRect/>
+                    </a:stretch>
+                  </pic:blipFill>
+                  <pic:spPr>
+                    <a:xfrm>
+                      <a:off x="0" y="0"/>
+                      <a:ext cx="2695575" cy="1838325"/>
+                    </a:xfrm>
+                    <a:prstGeom prst="rect">
+                      <a:avLst/>
+                    </a:prstGeom>
+                  </pic:spPr>
+                </pic:pic>
+              </a:graphicData>
+            </a:graphic>
+          </wp:inline>
+        </w:drawing>
+      </w:r>
+    </w:p>
+    <w:p>
+      <w:pPr>
+        <w:jc w:val="both"/>
+        <w:rPr>
+          <w:rFonts w:ascii="Arial" w:hAnsi="Arial" w:cs="Arial"/>
+          <w:sz w:val="28"/>
+        </w:rPr>
+      </w:pPr>
+    </w:p>
+    <w:p>
+      <w:pPr>
+        <w:jc w:val="both"/>
+        <w:rPr>
+          <w:rFonts w:ascii="Arial" w:hAnsi="Arial" w:cs="Arial"/>
+          <w:sz w:val="28"/>
+        </w:rPr>
+      </w:pPr>
+    </w:p>
+    <w:p>
+      <w:pPr>
+        <w:jc w:val="both"/>
+        <w:rPr>
+          <w:rFonts w:ascii="Arial" w:hAnsi="Arial" w:cs="Arial"/>
+          <w:sz w:val="28"/>
+        </w:rPr>
+      </w:pPr>
+    </w:p>
+    <w:p>
+      <w:pPr>
+        <w:jc w:val="both"/>
+        <w:rPr>
+          <w:rFonts w:ascii="Arial" w:hAnsi="Arial" w:cs="Arial"/>
+          <w:sz w:val="28"/>
+        </w:rPr>
+      </w:pPr>
+    </w:p>
+    <w:p>
+      <w:pPr>
+        <w:jc w:val="both"/>
+        <w:rPr>
+          <w:rFonts w:ascii="Arial" w:hAnsi="Arial" w:cs="Arial"/>
+          <w:sz w:val="28"/>
+        </w:rPr>
+      </w:pPr>
+    </w:p>
+    <w:p>
+      <w:pPr>
+        <w:jc w:val="both"/>
+        <w:rPr>
+          <w:rFonts w:ascii="Arial" w:hAnsi="Arial" w:cs="Arial"/>
+          <w:sz w:val="28"/>
+        </w:rPr>
+      </w:pPr>
+    </w:p>
+    <w:p>
+      <w:pPr>
+        <w:jc w:val="both"/>
+        <w:rPr>
+          <w:rFonts w:ascii="Arial" w:hAnsi="Arial" w:cs="Arial"/>
+          <w:sz w:val="28"/>
+        </w:rPr>
+      </w:pPr>
+    </w:p>
+    <w:p>
+      <w:pPr>
+        <w:jc w:val="both"/>
+        <w:rPr>
+          <w:rFonts w:ascii="Arial" w:hAnsi="Arial" w:cs="Arial"/>
+          <w:sz w:val="28"/>
+        </w:rPr>
+      </w:pPr>
+    </w:p>
+    <w:p>
+      <w:pPr>
+        <w:pStyle w:val="ListParagraph"/>
+        <w:numPr>
+          <w:ilvl w:val="0"/>
+          <w:numId w:val="4"/>
+        </w:numPr>
+        <w:ind w:left="709" w:hanging="709"/>
+        <w:jc w:val="both"/>
+        <w:rPr>
+          <w:rFonts w:ascii="Arial" w:hAnsi="Arial" w:cs="Arial"/>
+          <w:sz w:val="28"/>
+          <w:szCs w:val="23"/>
+          <w:lang w:val="id-ID"/>
+        </w:rPr>
+      </w:pPr>
+      <w:r>
+        <w:rPr>
+          <w:rFonts w:ascii="Arial" w:hAnsi="Arial" w:cs="Arial"/>
+          <w:sz w:val="28"/>
+          <w:szCs w:val="23"/>
+          <w:lang w:val="id-ID"/>
+        </w:rPr>
+        <w:t>Mulailah membuka terminal untuk node 1,2, dan 3 dengan perintah 'xterm h1 h2 h3' pada console jaringan yang akan memuncul 3 terminal untuk masing-masing node</w:t>
+      </w:r>
+    </w:p>
+    <w:p>
+      <w:pPr>
+        <w:jc w:val="both"/>
+        <w:rPr>
+          <w:rFonts w:ascii="Arial" w:hAnsi="Arial" w:cs="Arial"/>
+          <w:sz w:val="28"/>
+        </w:rPr>
+      </w:pPr>
+    </w:p>
+    <w:p>
+      <w:pPr>
+        <w:jc w:val="both"/>
+        <w:rPr>
+          <w:rFonts w:ascii="Arial" w:hAnsi="Arial" w:cs="Arial"/>
+          <w:sz w:val="28"/>
+        </w:rPr>
+      </w:pPr>
+      <w:r>
+        <w:rPr>
+          <w:rFonts w:ascii="Arial" w:hAnsi="Arial" w:cs="Arial"/>
+          <w:noProof/>
+        </w:rPr>
+        <w:drawing>
+          <wp:inline distT="0" distB="0" distL="0" distR="0" wp14:anchorId="08493C53" wp14:editId="7C9BFFF6">
+            <wp:extent cx="2705100" cy="1828800"/>
+            <wp:effectExtent l="0" t="0" r="0" b="0"/>
+            <wp:docPr id="40" name="Picture 40"/>
+            <wp:cNvGraphicFramePr>
+              <a:graphicFrameLocks xmlns:a="http://schemas.openxmlformats.org/drawingml/2006/main" noChangeAspect="1"/>
+            </wp:cNvGraphicFramePr>
+            <a:graphic xmlns:a="http://schemas.openxmlformats.org/drawingml/2006/main">
+              <a:graphicData uri="http://schemas.openxmlformats.org/drawingml/2006/picture">
+                <pic:pic xmlns:pic="http://schemas.openxmlformats.org/drawingml/2006/picture">
+                  <pic:nvPicPr>
+                    <pic:cNvPr id="1" name=""/>
+                    <pic:cNvPicPr/>
+                  </pic:nvPicPr>
+                  <pic:blipFill>
+                    <a:blip r:embed="rId44"/>
+                    <a:stretch>
+                      <a:fillRect/>
+                    </a:stretch>
+                  </pic:blipFill>
+                  <pic:spPr>
+                    <a:xfrm>
+                      <a:off x="0" y="0"/>
+                      <a:ext cx="2705100" cy="1828800"/>
+                    </a:xfrm>
+                    <a:prstGeom prst="rect">
+                      <a:avLst/>
+                    </a:prstGeom>
+                  </pic:spPr>
+                </pic:pic>
+              </a:graphicData>
+            </a:graphic>
+          </wp:inline>
+        </w:drawing>
+      </w:r>
+      <w:r>
+        <w:rPr>
+          <w:rFonts w:ascii="Arial" w:hAnsi="Arial" w:cs="Arial"/>
+          <w:sz w:val="28"/>
+        </w:rPr>
+        <w:t xml:space="preserve"> </w:t>
+      </w:r>
+      <w:r>
+        <w:rPr>
+          <w:rFonts w:ascii="Arial" w:hAnsi="Arial" w:cs="Arial"/>
+          <w:noProof/>
+        </w:rPr>
+        <w:drawing>
+          <wp:inline distT="0" distB="0" distL="0" distR="0" wp14:anchorId="07B768F9" wp14:editId="2242BB73">
+            <wp:extent cx="2695575" cy="2076450"/>
+            <wp:effectExtent l="0" t="0" r="9525" b="0"/>
+            <wp:docPr id="41" name="Picture 41"/>
+            <wp:cNvGraphicFramePr>
+              <a:graphicFrameLocks xmlns:a="http://schemas.openxmlformats.org/drawingml/2006/main" noChangeAspect="1"/>
+            </wp:cNvGraphicFramePr>
+            <a:graphic xmlns:a="http://schemas.openxmlformats.org/drawingml/2006/main">
+              <a:graphicData uri="http://schemas.openxmlformats.org/drawingml/2006/picture">
+                <pic:pic xmlns:pic="http://schemas.openxmlformats.org/drawingml/2006/picture">
+                  <pic:nvPicPr>
+                    <pic:cNvPr id="1" name=""/>
+                    <pic:cNvPicPr/>
+                  </pic:nvPicPr>
+                  <pic:blipFill>
+                    <a:blip r:embed="rId45"/>
+                    <a:stretch>
+                      <a:fillRect/>
+                    </a:stretch>
+                  </pic:blipFill>
+                  <pic:spPr>
+                    <a:xfrm>
+                      <a:off x="0" y="0"/>
+                      <a:ext cx="2695575" cy="2076450"/>
+                    </a:xfrm>
+                    <a:prstGeom prst="rect">
+                      <a:avLst/>
+                    </a:prstGeom>
+                  </pic:spPr>
+                </pic:pic>
+              </a:graphicData>
+            </a:graphic>
+          </wp:inline>
+        </w:drawing>
+      </w:r>
+    </w:p>
+    <w:p>
+      <w:pPr>
+        <w:jc w:val="both"/>
+        <w:rPr>
+          <w:rFonts w:ascii="Arial" w:hAnsi="Arial" w:cs="Arial"/>
+          <w:sz w:val="28"/>
+        </w:rPr>
+      </w:pPr>
+    </w:p>
+    <w:p>
+      <w:pPr>
+        <w:jc w:val="both"/>
+        <w:rPr>
+          <w:rFonts w:ascii="Arial" w:hAnsi="Arial" w:cs="Arial"/>
+          <w:sz w:val="28"/>
+        </w:rPr>
+      </w:pPr>
+      <w:r>
+        <w:rPr>
+          <w:rFonts w:ascii="Arial" w:hAnsi="Arial" w:cs="Arial"/>
+          <w:noProof/>
+        </w:rPr>
+        <w:drawing>
+          <wp:inline distT="0" distB="0" distL="0" distR="0" wp14:anchorId="751DFDF2" wp14:editId="1AA41E95">
+            <wp:extent cx="5943600" cy="972185"/>
+            <wp:effectExtent l="0" t="0" r="0" b="0"/>
+            <wp:docPr id="42" name="Picture 42"/>
+            <wp:cNvGraphicFramePr>
+              <a:graphicFrameLocks xmlns:a="http://schemas.openxmlformats.org/drawingml/2006/main" noChangeAspect="1"/>
+            </wp:cNvGraphicFramePr>
+            <a:graphic xmlns:a="http://schemas.openxmlformats.org/drawingml/2006/main">
+              <a:graphicData uri="http://schemas.openxmlformats.org/drawingml/2006/picture">
+                <pic:pic xmlns:pic="http://schemas.openxmlformats.org/drawingml/2006/picture">
+                  <pic:nvPicPr>
+                    <pic:cNvPr id="1" name=""/>
+                    <pic:cNvPicPr/>
+                  </pic:nvPicPr>
+                  <pic:blipFill>
+                    <a:blip r:embed="rId46"/>
+                    <a:stretch>
+                      <a:fillRect/>
+                    </a:stretch>
+                  </pic:blipFill>
+                  <pic:spPr>
+                    <a:xfrm>
+                      <a:off x="0" y="0"/>
+                      <a:ext cx="5943600" cy="972185"/>
+                    </a:xfrm>
+                    <a:prstGeom prst="rect">
+                      <a:avLst/>
+                    </a:prstGeom>
+                  </pic:spPr>
+                </pic:pic>
+              </a:graphicData>
+            </a:graphic>
+          </wp:inline>
+        </w:drawing>
+      </w:r>
+    </w:p>
+    <w:p>
+      <w:pPr>
+        <w:jc w:val="both"/>
+        <w:rPr>
+          <w:rFonts w:ascii="Arial" w:hAnsi="Arial" w:cs="Arial"/>
+          <w:sz w:val="28"/>
+        </w:rPr>
+      </w:pPr>
+    </w:p>
+    <w:p>
+      <w:pPr>
+        <w:pStyle w:val="ListParagraph"/>
+        <w:numPr>
+          <w:ilvl w:val="0"/>
+          <w:numId w:val="4"/>
+        </w:numPr>
+        <w:ind w:left="709" w:hanging="709"/>
+        <w:jc w:val="both"/>
+        <w:rPr>
+          <w:rFonts w:ascii="Arial" w:hAnsi="Arial" w:cs="Arial"/>
+          <w:sz w:val="28"/>
+          <w:szCs w:val="23"/>
+          <w:lang w:val="id-ID"/>
+        </w:rPr>
+      </w:pPr>
+      <w:r>
+        <w:rPr>
+          <w:rFonts w:ascii="Arial" w:hAnsi="Arial" w:cs="Arial"/>
+          <w:sz w:val="28"/>
+          <w:szCs w:val="23"/>
+          <w:lang w:val="id-ID"/>
+        </w:rPr>
+        <w:t>Berikan perintah 'tcpdump -XX -n -i h2-eth0 &gt; h2.txt' pada terminal node 2, dan 'tcpdump -XX -n -i h3-eth0 &gt; h3.txt' pada terminal node 3, perintah tersebut memerintahkan terminal node untuk merekam aktivitas node dan menyimpannya pada file h2.txt dan h3.txt. Lalu lakukan ping pada terminal node 1 dengan perintah 'ping c1 10.0.0.2'. lalu hentikan perintah merekam aktivitas node 2 dan 3 dengan menekan tombol ctrl+c. lalu buka file h2.txt dan h3.txt untuk melihat hasil dari perintah 'ping c1 10.0.0.2' tadi</w:t>
+      </w:r>
+    </w:p>
+    <w:p>
+      <w:pPr>
+        <w:jc w:val="both"/>
+        <w:rPr>
+          <w:rFonts w:ascii="Arial" w:hAnsi="Arial" w:cs="Arial"/>
+          <w:sz w:val="28"/>
+        </w:rPr>
+      </w:pPr>
+    </w:p>
+    <w:p>
+      <w:pPr>
+        <w:jc w:val="both"/>
+        <w:rPr>
+          <w:rFonts w:ascii="Arial" w:hAnsi="Arial" w:cs="Arial"/>
+          <w:sz w:val="28"/>
+        </w:rPr>
+      </w:pPr>
+      <w:r>
+        <w:rPr>
+          <w:rFonts w:ascii="Arial" w:hAnsi="Arial" w:cs="Arial"/>
+          <w:noProof/>
+        </w:rPr>
+        <w:lastRenderedPageBreak/>
+        <w:drawing>
+          <wp:inline distT="0" distB="0" distL="0" distR="0" wp14:anchorId="253602BD" wp14:editId="2413C083">
+            <wp:extent cx="2686050" cy="4257675"/>
+            <wp:effectExtent l="0" t="0" r="0" b="9525"/>
+            <wp:docPr id="43" name="Picture 43"/>
+            <wp:cNvGraphicFramePr>
+              <a:graphicFrameLocks xmlns:a="http://schemas.openxmlformats.org/drawingml/2006/main" noChangeAspect="1"/>
+            </wp:cNvGraphicFramePr>
+            <a:graphic xmlns:a="http://schemas.openxmlformats.org/drawingml/2006/main">
+              <a:graphicData uri="http://schemas.openxmlformats.org/drawingml/2006/picture">
+                <pic:pic xmlns:pic="http://schemas.openxmlformats.org/drawingml/2006/picture">
+                  <pic:nvPicPr>
+                    <pic:cNvPr id="1" name=""/>
+                    <pic:cNvPicPr/>
+                  </pic:nvPicPr>
+                  <pic:blipFill>
+                    <a:blip r:embed="rId47"/>
+                    <a:stretch>
+                      <a:fillRect/>
+                    </a:stretch>
+                  </pic:blipFill>
+                  <pic:spPr>
+                    <a:xfrm>
+                      <a:off x="0" y="0"/>
+                      <a:ext cx="2686050" cy="4257675"/>
+                    </a:xfrm>
+                    <a:prstGeom prst="rect">
+                      <a:avLst/>
+                    </a:prstGeom>
+                  </pic:spPr>
+                </pic:pic>
+              </a:graphicData>
+            </a:graphic>
+          </wp:inline>
+        </w:drawing>
+      </w:r>
+      <w:r>
+        <w:rPr>
+          <w:rFonts w:ascii="Arial" w:hAnsi="Arial" w:cs="Arial"/>
+          <w:noProof/>
+        </w:rPr>
+        <w:drawing>
+          <wp:inline distT="0" distB="0" distL="0" distR="0" wp14:anchorId="24CD2FBE" wp14:editId="6EAD50CE">
+            <wp:extent cx="2686050" cy="4238625"/>
+            <wp:effectExtent l="0" t="0" r="0" b="9525"/>
+            <wp:docPr id="44" name="Picture 44"/>
+            <wp:cNvGraphicFramePr>
+              <a:graphicFrameLocks xmlns:a="http://schemas.openxmlformats.org/drawingml/2006/main" noChangeAspect="1"/>
+            </wp:cNvGraphicFramePr>
+            <a:graphic xmlns:a="http://schemas.openxmlformats.org/drawingml/2006/main">
+              <a:graphicData uri="http://schemas.openxmlformats.org/drawingml/2006/picture">
+                <pic:pic xmlns:pic="http://schemas.openxmlformats.org/drawingml/2006/picture">
+                  <pic:nvPicPr>
+                    <pic:cNvPr id="1" name=""/>
+                    <pic:cNvPicPr/>
+                  </pic:nvPicPr>
+                  <pic:blipFill>
+                    <a:blip r:embed="rId48"/>
+                    <a:stretch>
+                      <a:fillRect/>
+                    </a:stretch>
+                  </pic:blipFill>
+                  <pic:spPr>
+                    <a:xfrm>
+                      <a:off x="0" y="0"/>
+                      <a:ext cx="2686050" cy="4238625"/>
+                    </a:xfrm>
+                    <a:prstGeom prst="rect">
+                      <a:avLst/>
+                    </a:prstGeom>
+                  </pic:spPr>
+                </pic:pic>
+              </a:graphicData>
+            </a:graphic>
+          </wp:inline>
+        </w:drawing>
+      </w:r>
+    </w:p>
+    <w:p>
+      <w:pPr>
+        <w:pStyle w:val="ListParagraph"/>
+        <w:numPr>
+          <w:ilvl w:val="0"/>
+          <w:numId w:val="4"/>
+        </w:numPr>
+        <w:ind w:left="709" w:hanging="709"/>
+        <w:jc w:val="both"/>
+        <w:rPr>
+          <w:rFonts w:ascii="Arial" w:hAnsi="Arial" w:cs="Arial"/>
+          <w:sz w:val="28"/>
+          <w:szCs w:val="23"/>
+          <w:lang w:val="id-ID"/>
+        </w:rPr>
+      </w:pPr>
+      <w:r>
+        <w:rPr>
+          <w:rFonts w:ascii="Arial" w:hAnsi="Arial" w:cs="Arial"/>
+          <w:sz w:val="28"/>
+          <w:szCs w:val="23"/>
+          <w:lang w:val="id-ID"/>
+        </w:rPr>
+        <w:t>Melakukan perbandingan antara kecepatan menggunakan hub dan switch. Berikan perintah iperf pada console. Hasilnya, switch lebih cepat daripada hub</w:t>
+      </w:r>
+    </w:p>
+    <w:p>
+      <w:pPr>
+        <w:jc w:val="both"/>
+        <w:rPr>
+          <w:rFonts w:ascii="Arial" w:hAnsi="Arial" w:cs="Arial"/>
+          <w:sz w:val="28"/>
+        </w:rPr>
+      </w:pPr>
+      <w:r>
+        <w:rPr>
+          <w:rFonts w:ascii="Arial" w:hAnsi="Arial" w:cs="Arial"/>
+          <w:noProof/>
+        </w:rPr>
+        <w:drawing>
+          <wp:inline distT="0" distB="0" distL="0" distR="0" wp14:anchorId="0A01E54D" wp14:editId="05C67532">
+            <wp:extent cx="2686050" cy="2939143"/>
+            <wp:effectExtent l="0" t="0" r="0" b="0"/>
+            <wp:docPr id="45" name="Picture 45"/>
+            <wp:cNvGraphicFramePr>
+              <a:graphicFrameLocks xmlns:a="http://schemas.openxmlformats.org/drawingml/2006/main" noChangeAspect="1"/>
+            </wp:cNvGraphicFramePr>
+            <a:graphic xmlns:a="http://schemas.openxmlformats.org/drawingml/2006/main">
+              <a:graphicData uri="http://schemas.openxmlformats.org/drawingml/2006/picture">
+                <pic:pic xmlns:pic="http://schemas.openxmlformats.org/drawingml/2006/picture">
+                  <pic:nvPicPr>
+                    <pic:cNvPr id="1" name=""/>
+                    <pic:cNvPicPr/>
+                  </pic:nvPicPr>
+                  <pic:blipFill>
+                    <a:blip r:embed="rId49"/>
+                    <a:stretch>
+                      <a:fillRect/>
+                    </a:stretch>
+                  </pic:blipFill>
+                  <pic:spPr>
+                    <a:xfrm>
+                      <a:off x="0" y="0"/>
+                      <a:ext cx="2687524" cy="2940756"/>
+                    </a:xfrm>
+                    <a:prstGeom prst="rect">
+                      <a:avLst/>
+                    </a:prstGeom>
+                  </pic:spPr>
+                </pic:pic>
+              </a:graphicData>
+            </a:graphic>
+          </wp:inline>
+        </w:drawing>
+      </w:r>
+    </w:p>
+    <w:p>
+      <w:pPr>
+        <w:pStyle w:val="ListParagraph"/>
+        <w:ind w:left="1800"/>
+        <w:jc w:val="both"/>
+        <w:rPr>
+          <w:rFonts w:ascii="Arial" w:hAnsi="Arial" w:cs="Arial"/>
+          <w:sz w:val="28"/>
+        </w:rPr>
+      </w:pPr>
+      <w:bookmarkStart w:id="0" w:name="_GoBack"/>
+      <w:bookmarkEnd w:id="0"/>
+    </w:p>
+    <w:p>
+      <w:pPr>
+        <w:pStyle w:val="ListParagraph"/>
+        <w:ind w:left="1800"/>
+        <w:jc w:val="both"/>
+        <w:rPr>
+          <w:rFonts w:ascii="Arial" w:hAnsi="Arial" w:cs="Arial"/>
+          <w:sz w:val="28"/>
+        </w:rPr>
+      </w:pPr>
+    </w:p>
+    <w:p>
+      <w:pPr>
+        <w:pStyle w:val="ListParagraph"/>
+        <w:ind w:left="1800"/>
+        <w:jc w:val="both"/>
+        <w:rPr>
+          <w:rFonts w:ascii="Arial" w:hAnsi="Arial" w:cs="Arial"/>
+          <w:sz w:val="28"/>
+        </w:rPr>
+      </w:pPr>
+    </w:p>
+    <w:p>
+      <w:pPr>
+        <w:pStyle w:val="ListParagraph"/>
+        <w:ind w:left="1800"/>
+        <w:jc w:val="both"/>
+        <w:rPr>
+          <w:rFonts w:ascii="Arial" w:hAnsi="Arial" w:cs="Arial"/>
+          <w:sz w:val="28"/>
+        </w:rPr>
+      </w:pPr>
+    </w:p>
+    <w:p>
+      <w:pPr>
+        <w:pStyle w:val="ListParagraph"/>
+        <w:ind w:left="1800"/>
+        <w:jc w:val="both"/>
+        <w:rPr>
+          <w:rFonts w:ascii="Arial" w:hAnsi="Arial" w:cs="Arial"/>
+          <w:sz w:val="28"/>
+        </w:rPr>
+      </w:pPr>
+    </w:p>
+    <w:p>
+      <w:pPr>
+        <w:pStyle w:val="ListParagraph"/>
+        <w:ind w:left="1800"/>
+        <w:jc w:val="both"/>
+        <w:rPr>
+          <w:rFonts w:ascii="Arial" w:hAnsi="Arial" w:cs="Arial"/>
+          <w:sz w:val="28"/>
+        </w:rPr>
+      </w:pPr>
+    </w:p>
+    <w:p>
+      <w:pPr>
+        <w:pStyle w:val="ListParagraph"/>
+        <w:ind w:left="1800"/>
+        <w:jc w:val="both"/>
+        <w:rPr>
+          <w:rFonts w:ascii="Arial" w:hAnsi="Arial" w:cs="Arial"/>
+          <w:sz w:val="28"/>
+        </w:rPr>
+      </w:pPr>
+    </w:p>
     <w:p/>
     <w:sectPr>
       <w:pgSz w:w="12240" w:h="15840"/>
@@ -5423,6 +8782,178 @@
 <file path=word/numbering.xml><?xml version="1.0" encoding="utf-8"?>
 <w:numbering xmlns:wpc="http://schemas.microsoft.com/office/word/2010/wordprocessingCanvas" xmlns:cx="http://schemas.microsoft.com/office/drawing/2014/chartex" xmlns:cx1="http://schemas.microsoft.com/office/drawing/2015/9/8/chartex" xmlns:cx2="http://schemas.microsoft.com/office/drawing/2015/10/21/chartex" xmlns:cx3="http://schemas.microsoft.com/office/drawing/2016/5/9/chartex" xmlns:cx4="http://schemas.microsoft.com/office/drawing/2016/5/10/chartex" xmlns:cx5="http://schemas.microsoft.com/office/drawing/2016/5/11/chartex" xmlns:cx6="http://schemas.microsoft.com/office/drawing/2016/5/12/chartex" xmlns:cx7="http://schemas.microsoft.com/office/drawing/2016/5/13/chartex" xmlns:cx8="http://schemas.microsoft.com/office/drawing/2016/5/14/chartex" xmlns:mc="http://schemas.openxmlformats.org/markup-compatibility/2006" xmlns:aink="http://schemas.microsoft.com/office/drawing/2016/ink" xmlns:am3d="http://schemas.microsoft.com/office/drawing/2017/model3d" xmlns:o="urn:schemas-microsoft-com:office:office" xmlns:r="http://schemas.openxmlformats.org/officeDocument/2006/relationships" xmlns:m="http://schemas.openxmlformats.org/officeDocument/2006/math" xmlns:v="urn:schemas-microsoft-com:vml" xmlns:wp14="http://schemas.microsoft.com/office/word/2010/wordprocessingDrawing" xmlns:wp="http://schemas.openxmlformats.org/drawingml/2006/wordprocessingDrawing" xmlns:w10="urn:schemas-microsoft-com:office:word" xmlns:w="http://schemas.openxmlformats.org/wordprocessingml/2006/main" xmlns:w14="http://schemas.microsoft.com/office/word/2010/wordml" xmlns:w15="http://schemas.microsoft.com/office/word/2012/wordml" xmlns:w16cid="http://schemas.microsoft.com/office/word/2016/wordml/cid" xmlns:w16se="http://schemas.microsoft.com/office/word/2015/wordml/symex" xmlns:wpg="http://schemas.microsoft.com/office/word/2010/wordprocessingGroup" xmlns:wpi="http://schemas.microsoft.com/office/word/2010/wordprocessingInk" xmlns:wne="http://schemas.microsoft.com/office/word/2006/wordml" xmlns:wps="http://schemas.microsoft.com/office/word/2010/wordprocessingShape" mc:Ignorable="w14 w15 w16se w16cid wp14">
   <w:abstractNum w:abstractNumId="0" w15:restartNumberingAfterBreak="0">
+    <w:nsid w:val="0D873830"/>
+    <w:multiLevelType w:val="hybridMultilevel"/>
+    <w:tmpl w:val="6142B0A6"/>
+    <w:lvl w:ilvl="0" w:tplc="9E6ADB30">
+      <w:start w:val="1"/>
+      <w:numFmt w:val="decimal"/>
+      <w:lvlText w:val="%1."/>
+      <w:lvlJc w:val="left"/>
+      <w:pPr>
+        <w:ind w:left="1080" w:hanging="360"/>
+      </w:pPr>
+    </w:lvl>
+    <w:lvl w:ilvl="1" w:tplc="04210019">
+      <w:start w:val="1"/>
+      <w:numFmt w:val="lowerLetter"/>
+      <w:lvlText w:val="%2."/>
+      <w:lvlJc w:val="left"/>
+      <w:pPr>
+        <w:ind w:left="1800" w:hanging="360"/>
+      </w:pPr>
+    </w:lvl>
+    <w:lvl w:ilvl="2" w:tplc="0421001B">
+      <w:start w:val="1"/>
+      <w:numFmt w:val="lowerRoman"/>
+      <w:lvlText w:val="%3."/>
+      <w:lvlJc w:val="right"/>
+      <w:pPr>
+        <w:ind w:left="2520" w:hanging="180"/>
+      </w:pPr>
+    </w:lvl>
+    <w:lvl w:ilvl="3" w:tplc="0421000F">
+      <w:start w:val="1"/>
+      <w:numFmt w:val="decimal"/>
+      <w:lvlText w:val="%4."/>
+      <w:lvlJc w:val="left"/>
+      <w:pPr>
+        <w:ind w:left="3240" w:hanging="360"/>
+      </w:pPr>
+    </w:lvl>
+    <w:lvl w:ilvl="4" w:tplc="04210019">
+      <w:start w:val="1"/>
+      <w:numFmt w:val="lowerLetter"/>
+      <w:lvlText w:val="%5."/>
+      <w:lvlJc w:val="left"/>
+      <w:pPr>
+        <w:ind w:left="3960" w:hanging="360"/>
+      </w:pPr>
+    </w:lvl>
+    <w:lvl w:ilvl="5" w:tplc="0421001B">
+      <w:start w:val="1"/>
+      <w:numFmt w:val="lowerRoman"/>
+      <w:lvlText w:val="%6."/>
+      <w:lvlJc w:val="right"/>
+      <w:pPr>
+        <w:ind w:left="4680" w:hanging="180"/>
+      </w:pPr>
+    </w:lvl>
+    <w:lvl w:ilvl="6" w:tplc="0421000F">
+      <w:start w:val="1"/>
+      <w:numFmt w:val="decimal"/>
+      <w:lvlText w:val="%7."/>
+      <w:lvlJc w:val="left"/>
+      <w:pPr>
+        <w:ind w:left="5400" w:hanging="360"/>
+      </w:pPr>
+    </w:lvl>
+    <w:lvl w:ilvl="7" w:tplc="04210019">
+      <w:start w:val="1"/>
+      <w:numFmt w:val="lowerLetter"/>
+      <w:lvlText w:val="%8."/>
+      <w:lvlJc w:val="left"/>
+      <w:pPr>
+        <w:ind w:left="6120" w:hanging="360"/>
+      </w:pPr>
+    </w:lvl>
+    <w:lvl w:ilvl="8" w:tplc="0421001B">
+      <w:start w:val="1"/>
+      <w:numFmt w:val="lowerRoman"/>
+      <w:lvlText w:val="%9."/>
+      <w:lvlJc w:val="right"/>
+      <w:pPr>
+        <w:ind w:left="6840" w:hanging="180"/>
+      </w:pPr>
+    </w:lvl>
+  </w:abstractNum>
+  <w:abstractNum w:abstractNumId="1" w15:restartNumberingAfterBreak="0">
+    <w:nsid w:val="0E9C3714"/>
+    <w:multiLevelType w:val="hybridMultilevel"/>
+    <w:tmpl w:val="355099D4"/>
+    <w:lvl w:ilvl="0" w:tplc="0421000F">
+      <w:start w:val="1"/>
+      <w:numFmt w:val="decimal"/>
+      <w:lvlText w:val="%1."/>
+      <w:lvlJc w:val="left"/>
+      <w:pPr>
+        <w:ind w:left="720" w:hanging="360"/>
+      </w:pPr>
+    </w:lvl>
+    <w:lvl w:ilvl="1" w:tplc="04210019">
+      <w:start w:val="1"/>
+      <w:numFmt w:val="lowerLetter"/>
+      <w:lvlText w:val="%2."/>
+      <w:lvlJc w:val="left"/>
+      <w:pPr>
+        <w:ind w:left="1440" w:hanging="360"/>
+      </w:pPr>
+    </w:lvl>
+    <w:lvl w:ilvl="2" w:tplc="0421001B">
+      <w:start w:val="1"/>
+      <w:numFmt w:val="lowerRoman"/>
+      <w:lvlText w:val="%3."/>
+      <w:lvlJc w:val="right"/>
+      <w:pPr>
+        <w:ind w:left="2160" w:hanging="180"/>
+      </w:pPr>
+    </w:lvl>
+    <w:lvl w:ilvl="3" w:tplc="0421000F">
+      <w:start w:val="1"/>
+      <w:numFmt w:val="decimal"/>
+      <w:lvlText w:val="%4."/>
+      <w:lvlJc w:val="left"/>
+      <w:pPr>
+        <w:ind w:left="2880" w:hanging="360"/>
+      </w:pPr>
+    </w:lvl>
+    <w:lvl w:ilvl="4" w:tplc="04210019">
+      <w:start w:val="1"/>
+      <w:numFmt w:val="lowerLetter"/>
+      <w:lvlText w:val="%5."/>
+      <w:lvlJc w:val="left"/>
+      <w:pPr>
+        <w:ind w:left="3600" w:hanging="360"/>
+      </w:pPr>
+    </w:lvl>
+    <w:lvl w:ilvl="5" w:tplc="0421001B">
+      <w:start w:val="1"/>
+      <w:numFmt w:val="lowerRoman"/>
+      <w:lvlText w:val="%6."/>
+      <w:lvlJc w:val="right"/>
+      <w:pPr>
+        <w:ind w:left="4320" w:hanging="180"/>
+      </w:pPr>
+    </w:lvl>
+    <w:lvl w:ilvl="6" w:tplc="0421000F">
+      <w:start w:val="1"/>
+      <w:numFmt w:val="decimal"/>
+      <w:lvlText w:val="%7."/>
+      <w:lvlJc w:val="left"/>
+      <w:pPr>
+        <w:ind w:left="5040" w:hanging="360"/>
+      </w:pPr>
+    </w:lvl>
+    <w:lvl w:ilvl="7" w:tplc="04210019">
+      <w:start w:val="1"/>
+      <w:numFmt w:val="lowerLetter"/>
+      <w:lvlText w:val="%8."/>
+      <w:lvlJc w:val="left"/>
+      <w:pPr>
+        <w:ind w:left="5760" w:hanging="360"/>
+      </w:pPr>
+    </w:lvl>
+    <w:lvl w:ilvl="8" w:tplc="0421001B">
+      <w:start w:val="1"/>
+      <w:numFmt w:val="lowerRoman"/>
+      <w:lvlText w:val="%9."/>
+      <w:lvlJc w:val="right"/>
+      <w:pPr>
+        <w:ind w:left="6480" w:hanging="180"/>
+      </w:pPr>
+    </w:lvl>
+  </w:abstractNum>
+  <w:abstractNum w:abstractNumId="2" w15:restartNumberingAfterBreak="0">
     <w:nsid w:val="7C0B7960"/>
     <w:multiLevelType w:val="hybridMultilevel"/>
     <w:tmpl w:val="6DA854C2"/>
@@ -5508,7 +9039,7 @@
       </w:pPr>
     </w:lvl>
   </w:abstractNum>
-  <w:abstractNum w:abstractNumId="1" w15:restartNumberingAfterBreak="0">
+  <w:abstractNum w:abstractNumId="3" w15:restartNumberingAfterBreak="0">
     <w:nsid w:val="7E0F4F37"/>
     <w:multiLevelType w:val="hybridMultilevel"/>
     <w:tmpl w:val="058E5AFE"/>
@@ -5595,7 +9126,7 @@
     </w:lvl>
   </w:abstractNum>
   <w:num w:numId="1">
-    <w:abstractNumId w:val="0"/>
+    <w:abstractNumId w:val="2"/>
     <w:lvlOverride w:ilvl="0">
       <w:startOverride w:val="1"/>
     </w:lvlOverride>
@@ -5625,7 +9156,67 @@
     </w:lvlOverride>
   </w:num>
   <w:num w:numId="2">
+    <w:abstractNumId w:val="3"/>
+    <w:lvlOverride w:ilvl="0">
+      <w:startOverride w:val="1"/>
+    </w:lvlOverride>
+    <w:lvlOverride w:ilvl="1">
+      <w:startOverride w:val="1"/>
+    </w:lvlOverride>
+    <w:lvlOverride w:ilvl="2">
+      <w:startOverride w:val="1"/>
+    </w:lvlOverride>
+    <w:lvlOverride w:ilvl="3">
+      <w:startOverride w:val="1"/>
+    </w:lvlOverride>
+    <w:lvlOverride w:ilvl="4">
+      <w:startOverride w:val="1"/>
+    </w:lvlOverride>
+    <w:lvlOverride w:ilvl="5">
+      <w:startOverride w:val="1"/>
+    </w:lvlOverride>
+    <w:lvlOverride w:ilvl="6">
+      <w:startOverride w:val="1"/>
+    </w:lvlOverride>
+    <w:lvlOverride w:ilvl="7">
+      <w:startOverride w:val="1"/>
+    </w:lvlOverride>
+    <w:lvlOverride w:ilvl="8">
+      <w:startOverride w:val="1"/>
+    </w:lvlOverride>
+  </w:num>
+  <w:num w:numId="3">
     <w:abstractNumId w:val="1"/>
+    <w:lvlOverride w:ilvl="0">
+      <w:startOverride w:val="1"/>
+    </w:lvlOverride>
+    <w:lvlOverride w:ilvl="1">
+      <w:startOverride w:val="1"/>
+    </w:lvlOverride>
+    <w:lvlOverride w:ilvl="2">
+      <w:startOverride w:val="1"/>
+    </w:lvlOverride>
+    <w:lvlOverride w:ilvl="3">
+      <w:startOverride w:val="1"/>
+    </w:lvlOverride>
+    <w:lvlOverride w:ilvl="4">
+      <w:startOverride w:val="1"/>
+    </w:lvlOverride>
+    <w:lvlOverride w:ilvl="5">
+      <w:startOverride w:val="1"/>
+    </w:lvlOverride>
+    <w:lvlOverride w:ilvl="6">
+      <w:startOverride w:val="1"/>
+    </w:lvlOverride>
+    <w:lvlOverride w:ilvl="7">
+      <w:startOverride w:val="1"/>
+    </w:lvlOverride>
+    <w:lvlOverride w:ilvl="8">
+      <w:startOverride w:val="1"/>
+    </w:lvlOverride>
+  </w:num>
+  <w:num w:numId="4">
+    <w:abstractNumId w:val="0"/>
     <w:lvlOverride w:ilvl="0">
       <w:startOverride w:val="1"/>
     </w:lvlOverride>

</xml_diff>